<commit_message>
Calidad: programa 3 final
</commit_message>
<xml_diff>
--- a/calidad-pruebas-software/programa-3/Formatos/Formato de Diseño de Pruebas y Evidencia Funcionamiento.docx
+++ b/calidad-pruebas-software/programa-3/Formatos/Formato de Diseño de Pruebas y Evidencia Funcionamiento.docx
@@ -523,25 +523,7 @@
                 <w:sz w:val="20"/>
                 <w:szCs w:val="20"/>
               </w:rPr>
-              <w:t>Imagen (</w:t>
-            </w:r>
-            <w:proofErr w:type="spellStart"/>
-            <w:r>
-              <w:rPr>
-                <w:b/>
-                <w:sz w:val="20"/>
-                <w:szCs w:val="20"/>
-              </w:rPr>
-              <w:t>screenshot</w:t>
-            </w:r>
-            <w:proofErr w:type="spellEnd"/>
-            <w:r>
-              <w:rPr>
-                <w:b/>
-                <w:sz w:val="20"/>
-                <w:szCs w:val="20"/>
-              </w:rPr>
-              <w:t>) del resultado real</w:t>
+              <w:t>Imagen (screenshot) del resultado real</w:t>
             </w:r>
             <w:r>
               <w:rPr>
@@ -664,7 +646,6 @@
                 <w:szCs w:val="20"/>
               </w:rPr>
             </w:pPr>
-            <w:proofErr w:type="gramStart"/>
             <w:r>
               <w:rPr>
                 <w:rFonts w:ascii="Consolas" w:hAnsi="Consolas" w:cs="Courier New"/>
@@ -687,56 +668,36 @@
                 <w:sz w:val="20"/>
                 <w:szCs w:val="20"/>
               </w:rPr>
-              <w:t>=</w:t>
-            </w:r>
-            <w:proofErr w:type="gramEnd"/>
-            <w:r>
-              <w:rPr>
-                <w:rFonts w:ascii="Consolas" w:hAnsi="Consolas" w:cs="Courier New"/>
-                <w:sz w:val="20"/>
-                <w:szCs w:val="20"/>
-              </w:rPr>
-              <w:t xml:space="preserve"> 10</w:t>
-            </w:r>
-          </w:p>
-          <w:p>
-            <w:pPr>
-              <w:pStyle w:val="Sinespaciado"/>
-              <w:rPr>
-                <w:rFonts w:ascii="Consolas" w:hAnsi="Consolas" w:cs="Courier New"/>
-                <w:sz w:val="20"/>
-                <w:szCs w:val="20"/>
-              </w:rPr>
-            </w:pPr>
-            <w:proofErr w:type="spellStart"/>
-            <w:r>
-              <w:rPr>
-                <w:rFonts w:ascii="Consolas" w:hAnsi="Consolas" w:cs="Courier New"/>
-                <w:sz w:val="20"/>
-                <w:szCs w:val="20"/>
-              </w:rPr>
-              <w:t>xk</w:t>
-            </w:r>
-            <w:proofErr w:type="spellEnd"/>
-            <w:r>
-              <w:rPr>
-                <w:rFonts w:ascii="Consolas" w:hAnsi="Consolas" w:cs="Courier New"/>
-                <w:sz w:val="20"/>
-                <w:szCs w:val="20"/>
-              </w:rPr>
-              <w:t xml:space="preserve"> = 386</w:t>
-            </w:r>
-          </w:p>
-          <w:p>
-            <w:pPr>
-              <w:pStyle w:val="Sinespaciado"/>
-              <w:rPr>
-                <w:rFonts w:ascii="Consolas" w:hAnsi="Consolas" w:cs="Courier New"/>
-                <w:sz w:val="20"/>
-                <w:szCs w:val="20"/>
-              </w:rPr>
-            </w:pPr>
-            <w:proofErr w:type="gramStart"/>
+              <w:t>= 10</w:t>
+            </w:r>
+          </w:p>
+          <w:p>
+            <w:pPr>
+              <w:pStyle w:val="Sinespaciado"/>
+              <w:rPr>
+                <w:rFonts w:ascii="Consolas" w:hAnsi="Consolas" w:cs="Courier New"/>
+                <w:sz w:val="20"/>
+                <w:szCs w:val="20"/>
+              </w:rPr>
+            </w:pPr>
+            <w:r>
+              <w:rPr>
+                <w:rFonts w:ascii="Consolas" w:hAnsi="Consolas" w:cs="Courier New"/>
+                <w:sz w:val="20"/>
+                <w:szCs w:val="20"/>
+              </w:rPr>
+              <w:t>xk = 386</w:t>
+            </w:r>
+          </w:p>
+          <w:p>
+            <w:pPr>
+              <w:pStyle w:val="Sinespaciado"/>
+              <w:rPr>
+                <w:rFonts w:ascii="Consolas" w:hAnsi="Consolas" w:cs="Courier New"/>
+                <w:sz w:val="20"/>
+                <w:szCs w:val="20"/>
+              </w:rPr>
+            </w:pPr>
             <w:r>
               <w:rPr>
                 <w:rFonts w:ascii="Consolas" w:hAnsi="Consolas" w:cs="Courier New"/>
@@ -759,16 +720,7 @@
                 <w:sz w:val="20"/>
                 <w:szCs w:val="20"/>
               </w:rPr>
-              <w:t>=</w:t>
-            </w:r>
-            <w:proofErr w:type="gramEnd"/>
-            <w:r>
-              <w:rPr>
-                <w:rFonts w:ascii="Consolas" w:hAnsi="Consolas" w:cs="Courier New"/>
-                <w:sz w:val="20"/>
-                <w:szCs w:val="20"/>
-              </w:rPr>
-              <w:t xml:space="preserve"> 0.95450</w:t>
+              <w:t>= 0.95450</w:t>
             </w:r>
           </w:p>
           <w:p>
@@ -834,23 +786,13 @@
                 <w:szCs w:val="20"/>
               </w:rPr>
             </w:pPr>
-            <w:proofErr w:type="spellStart"/>
-            <w:r>
-              <w:rPr>
-                <w:rFonts w:ascii="Consolas" w:hAnsi="Consolas" w:cs="Courier New"/>
-                <w:sz w:val="20"/>
-                <w:szCs w:val="20"/>
-              </w:rPr>
-              <w:t>yk</w:t>
-            </w:r>
-            <w:proofErr w:type="spellEnd"/>
-            <w:r>
-              <w:rPr>
-                <w:rFonts w:ascii="Consolas" w:hAnsi="Consolas" w:cs="Courier New"/>
-                <w:sz w:val="20"/>
-                <w:szCs w:val="20"/>
-              </w:rPr>
-              <w:t xml:space="preserve"> = 644.42938</w:t>
+            <w:r>
+              <w:rPr>
+                <w:rFonts w:ascii="Consolas" w:hAnsi="Consolas" w:cs="Courier New"/>
+                <w:sz w:val="20"/>
+                <w:szCs w:val="20"/>
+              </w:rPr>
+              <w:t>yk = 644.42938</w:t>
             </w:r>
           </w:p>
         </w:tc>
@@ -866,6 +808,47 @@
                 <w:szCs w:val="20"/>
               </w:rPr>
             </w:pPr>
+            <w:r>
+              <w:rPr>
+                <w:sz w:val="20"/>
+                <w:szCs w:val="20"/>
+              </w:rPr>
+              <w:drawing>
+                <wp:inline distT="0" distB="0" distL="0" distR="0" wp14:anchorId="6848B73F" wp14:editId="48AAE0B3">
+                  <wp:extent cx="1295581" cy="1343212"/>
+                  <wp:effectExtent l="0" t="0" r="0" b="0"/>
+                  <wp:docPr id="1" name="Imagen 1"/>
+                  <wp:cNvGraphicFramePr>
+                    <a:graphicFrameLocks xmlns:a="http://schemas.openxmlformats.org/drawingml/2006/main" noChangeAspect="1"/>
+                  </wp:cNvGraphicFramePr>
+                  <a:graphic xmlns:a="http://schemas.openxmlformats.org/drawingml/2006/main">
+                    <a:graphicData uri="http://schemas.openxmlformats.org/drawingml/2006/picture">
+                      <pic:pic xmlns:pic="http://schemas.openxmlformats.org/drawingml/2006/picture">
+                        <pic:nvPicPr>
+                          <pic:cNvPr id="1" name=""/>
+                          <pic:cNvPicPr/>
+                        </pic:nvPicPr>
+                        <pic:blipFill>
+                          <a:blip r:embed="rId5"/>
+                          <a:stretch>
+                            <a:fillRect/>
+                          </a:stretch>
+                        </pic:blipFill>
+                        <pic:spPr>
+                          <a:xfrm>
+                            <a:off x="0" y="0"/>
+                            <a:ext cx="1295581" cy="1343212"/>
+                          </a:xfrm>
+                          <a:prstGeom prst="rect">
+                            <a:avLst/>
+                          </a:prstGeom>
+                        </pic:spPr>
+                      </pic:pic>
+                    </a:graphicData>
+                  </a:graphic>
+                </wp:inline>
+              </w:drawing>
+            </w:r>
           </w:p>
         </w:tc>
       </w:tr>
@@ -977,7 +960,6 @@
                 <w:szCs w:val="20"/>
               </w:rPr>
             </w:pPr>
-            <w:proofErr w:type="gramStart"/>
             <w:r>
               <w:rPr>
                 <w:rFonts w:ascii="Consolas" w:hAnsi="Consolas" w:cs="Courier New"/>
@@ -1000,56 +982,36 @@
                 <w:sz w:val="20"/>
                 <w:szCs w:val="20"/>
               </w:rPr>
-              <w:t>=</w:t>
-            </w:r>
-            <w:proofErr w:type="gramEnd"/>
-            <w:r>
-              <w:rPr>
-                <w:rFonts w:ascii="Consolas" w:hAnsi="Consolas" w:cs="Courier New"/>
-                <w:sz w:val="20"/>
-                <w:szCs w:val="20"/>
-              </w:rPr>
-              <w:t xml:space="preserve"> 10</w:t>
-            </w:r>
-          </w:p>
-          <w:p>
-            <w:pPr>
-              <w:pStyle w:val="Sinespaciado"/>
-              <w:rPr>
-                <w:rFonts w:ascii="Consolas" w:hAnsi="Consolas" w:cs="Courier New"/>
-                <w:sz w:val="20"/>
-                <w:szCs w:val="20"/>
-              </w:rPr>
-            </w:pPr>
-            <w:proofErr w:type="spellStart"/>
-            <w:r>
-              <w:rPr>
-                <w:rFonts w:ascii="Consolas" w:hAnsi="Consolas" w:cs="Courier New"/>
-                <w:sz w:val="20"/>
-                <w:szCs w:val="20"/>
-              </w:rPr>
-              <w:t>xk</w:t>
-            </w:r>
-            <w:proofErr w:type="spellEnd"/>
-            <w:r>
-              <w:rPr>
-                <w:rFonts w:ascii="Consolas" w:hAnsi="Consolas" w:cs="Courier New"/>
-                <w:sz w:val="20"/>
-                <w:szCs w:val="20"/>
-              </w:rPr>
-              <w:t xml:space="preserve"> = 386</w:t>
-            </w:r>
-          </w:p>
-          <w:p>
-            <w:pPr>
-              <w:pStyle w:val="Sinespaciado"/>
-              <w:rPr>
-                <w:rFonts w:ascii="Consolas" w:hAnsi="Consolas" w:cs="Courier New"/>
-                <w:sz w:val="20"/>
-                <w:szCs w:val="20"/>
-              </w:rPr>
-            </w:pPr>
-            <w:proofErr w:type="gramStart"/>
+              <w:t>= 10</w:t>
+            </w:r>
+          </w:p>
+          <w:p>
+            <w:pPr>
+              <w:pStyle w:val="Sinespaciado"/>
+              <w:rPr>
+                <w:rFonts w:ascii="Consolas" w:hAnsi="Consolas" w:cs="Courier New"/>
+                <w:sz w:val="20"/>
+                <w:szCs w:val="20"/>
+              </w:rPr>
+            </w:pPr>
+            <w:r>
+              <w:rPr>
+                <w:rFonts w:ascii="Consolas" w:hAnsi="Consolas" w:cs="Courier New"/>
+                <w:sz w:val="20"/>
+                <w:szCs w:val="20"/>
+              </w:rPr>
+              <w:t>xk = 386</w:t>
+            </w:r>
+          </w:p>
+          <w:p>
+            <w:pPr>
+              <w:pStyle w:val="Sinespaciado"/>
+              <w:rPr>
+                <w:rFonts w:ascii="Consolas" w:hAnsi="Consolas" w:cs="Courier New"/>
+                <w:sz w:val="20"/>
+                <w:szCs w:val="20"/>
+              </w:rPr>
+            </w:pPr>
             <w:r>
               <w:rPr>
                 <w:rFonts w:ascii="Consolas" w:hAnsi="Consolas" w:cs="Courier New"/>
@@ -1072,16 +1034,7 @@
                 <w:sz w:val="20"/>
                 <w:szCs w:val="20"/>
               </w:rPr>
-              <w:t>=</w:t>
-            </w:r>
-            <w:proofErr w:type="gramEnd"/>
-            <w:r>
-              <w:rPr>
-                <w:rFonts w:ascii="Consolas" w:hAnsi="Consolas" w:cs="Courier New"/>
-                <w:sz w:val="20"/>
-                <w:szCs w:val="20"/>
-              </w:rPr>
-              <w:t xml:space="preserve"> 0.94803</w:t>
+              <w:t>= 0.94803</w:t>
             </w:r>
           </w:p>
           <w:p>
@@ -1147,23 +1100,13 @@
                 <w:szCs w:val="20"/>
               </w:rPr>
             </w:pPr>
-            <w:proofErr w:type="spellStart"/>
-            <w:r>
-              <w:rPr>
-                <w:rFonts w:ascii="Consolas" w:hAnsi="Consolas" w:cs="Courier New"/>
-                <w:sz w:val="20"/>
-                <w:szCs w:val="20"/>
-              </w:rPr>
-              <w:t>yk</w:t>
-            </w:r>
-            <w:proofErr w:type="spellEnd"/>
-            <w:r>
-              <w:rPr>
-                <w:rFonts w:ascii="Consolas" w:hAnsi="Consolas" w:cs="Courier New"/>
-                <w:sz w:val="20"/>
-                <w:szCs w:val="20"/>
-              </w:rPr>
-              <w:t xml:space="preserve"> = 49.49938</w:t>
+            <w:r>
+              <w:rPr>
+                <w:rFonts w:ascii="Consolas" w:hAnsi="Consolas" w:cs="Courier New"/>
+                <w:sz w:val="20"/>
+                <w:szCs w:val="20"/>
+              </w:rPr>
+              <w:t>yk = 49.49938</w:t>
             </w:r>
           </w:p>
         </w:tc>
@@ -1179,6 +1122,47 @@
                 <w:szCs w:val="20"/>
               </w:rPr>
             </w:pPr>
+            <w:r>
+              <w:rPr>
+                <w:sz w:val="20"/>
+                <w:szCs w:val="20"/>
+              </w:rPr>
+              <w:drawing>
+                <wp:inline distT="0" distB="0" distL="0" distR="0" wp14:anchorId="135686D1" wp14:editId="797EC9E0">
+                  <wp:extent cx="1209844" cy="1371791"/>
+                  <wp:effectExtent l="0" t="0" r="9525" b="0"/>
+                  <wp:docPr id="3" name="Imagen 3"/>
+                  <wp:cNvGraphicFramePr>
+                    <a:graphicFrameLocks xmlns:a="http://schemas.openxmlformats.org/drawingml/2006/main" noChangeAspect="1"/>
+                  </wp:cNvGraphicFramePr>
+                  <a:graphic xmlns:a="http://schemas.openxmlformats.org/drawingml/2006/main">
+                    <a:graphicData uri="http://schemas.openxmlformats.org/drawingml/2006/picture">
+                      <pic:pic xmlns:pic="http://schemas.openxmlformats.org/drawingml/2006/picture">
+                        <pic:nvPicPr>
+                          <pic:cNvPr id="1" name=""/>
+                          <pic:cNvPicPr/>
+                        </pic:nvPicPr>
+                        <pic:blipFill>
+                          <a:blip r:embed="rId6"/>
+                          <a:stretch>
+                            <a:fillRect/>
+                          </a:stretch>
+                        </pic:blipFill>
+                        <pic:spPr>
+                          <a:xfrm>
+                            <a:off x="0" y="0"/>
+                            <a:ext cx="1209844" cy="1371791"/>
+                          </a:xfrm>
+                          <a:prstGeom prst="rect">
+                            <a:avLst/>
+                          </a:prstGeom>
+                        </pic:spPr>
+                      </pic:pic>
+                    </a:graphicData>
+                  </a:graphic>
+                </wp:inline>
+              </w:drawing>
+            </w:r>
           </w:p>
         </w:tc>
       </w:tr>
@@ -1290,7 +1274,6 @@
                 <w:szCs w:val="20"/>
               </w:rPr>
             </w:pPr>
-            <w:proofErr w:type="gramStart"/>
             <w:r>
               <w:rPr>
                 <w:rFonts w:ascii="Consolas" w:hAnsi="Consolas" w:cs="Courier New"/>
@@ -1313,56 +1296,36 @@
                 <w:sz w:val="20"/>
                 <w:szCs w:val="20"/>
               </w:rPr>
-              <w:t>=</w:t>
-            </w:r>
-            <w:proofErr w:type="gramEnd"/>
-            <w:r>
-              <w:rPr>
-                <w:rFonts w:ascii="Consolas" w:hAnsi="Consolas" w:cs="Courier New"/>
-                <w:sz w:val="20"/>
-                <w:szCs w:val="20"/>
-              </w:rPr>
-              <w:t xml:space="preserve"> 28</w:t>
-            </w:r>
-          </w:p>
-          <w:p>
-            <w:pPr>
-              <w:pStyle w:val="Sinespaciado"/>
-              <w:rPr>
-                <w:rFonts w:ascii="Consolas" w:hAnsi="Consolas" w:cs="Courier New"/>
-                <w:sz w:val="20"/>
-                <w:szCs w:val="20"/>
-              </w:rPr>
-            </w:pPr>
-            <w:proofErr w:type="spellStart"/>
-            <w:r>
-              <w:rPr>
-                <w:rFonts w:ascii="Consolas" w:hAnsi="Consolas" w:cs="Courier New"/>
-                <w:sz w:val="20"/>
-                <w:szCs w:val="20"/>
-              </w:rPr>
-              <w:t>xk</w:t>
-            </w:r>
-            <w:proofErr w:type="spellEnd"/>
-            <w:r>
-              <w:rPr>
-                <w:rFonts w:ascii="Consolas" w:hAnsi="Consolas" w:cs="Courier New"/>
-                <w:sz w:val="20"/>
-                <w:szCs w:val="20"/>
-              </w:rPr>
-              <w:t xml:space="preserve"> = 192</w:t>
-            </w:r>
-          </w:p>
-          <w:p>
-            <w:pPr>
-              <w:pStyle w:val="Sinespaciado"/>
-              <w:rPr>
-                <w:rFonts w:ascii="Consolas" w:hAnsi="Consolas" w:cs="Courier New"/>
-                <w:sz w:val="20"/>
-                <w:szCs w:val="20"/>
-              </w:rPr>
-            </w:pPr>
-            <w:proofErr w:type="gramStart"/>
+              <w:t>= 28</w:t>
+            </w:r>
+          </w:p>
+          <w:p>
+            <w:pPr>
+              <w:pStyle w:val="Sinespaciado"/>
+              <w:rPr>
+                <w:rFonts w:ascii="Consolas" w:hAnsi="Consolas" w:cs="Courier New"/>
+                <w:sz w:val="20"/>
+                <w:szCs w:val="20"/>
+              </w:rPr>
+            </w:pPr>
+            <w:r>
+              <w:rPr>
+                <w:rFonts w:ascii="Consolas" w:hAnsi="Consolas" w:cs="Courier New"/>
+                <w:sz w:val="20"/>
+                <w:szCs w:val="20"/>
+              </w:rPr>
+              <w:t>xk = 192</w:t>
+            </w:r>
+          </w:p>
+          <w:p>
+            <w:pPr>
+              <w:pStyle w:val="Sinespaciado"/>
+              <w:rPr>
+                <w:rFonts w:ascii="Consolas" w:hAnsi="Consolas" w:cs="Courier New"/>
+                <w:sz w:val="20"/>
+                <w:szCs w:val="20"/>
+              </w:rPr>
+            </w:pPr>
             <w:r>
               <w:rPr>
                 <w:rFonts w:ascii="Consolas" w:hAnsi="Consolas" w:cs="Courier New"/>
@@ -1385,16 +1348,7 @@
                 <w:sz w:val="20"/>
                 <w:szCs w:val="20"/>
               </w:rPr>
-              <w:t>=</w:t>
-            </w:r>
-            <w:proofErr w:type="gramEnd"/>
-            <w:r>
-              <w:rPr>
-                <w:rFonts w:ascii="Consolas" w:hAnsi="Consolas" w:cs="Courier New"/>
-                <w:sz w:val="20"/>
-                <w:szCs w:val="20"/>
-              </w:rPr>
-              <w:t xml:space="preserve"> 0.14775</w:t>
+              <w:t>= 0.14775</w:t>
             </w:r>
           </w:p>
           <w:p>
@@ -1460,23 +1414,13 @@
                 <w:szCs w:val="20"/>
               </w:rPr>
             </w:pPr>
-            <w:proofErr w:type="spellStart"/>
-            <w:r>
-              <w:rPr>
-                <w:rFonts w:ascii="Consolas" w:hAnsi="Consolas" w:cs="Courier New"/>
-                <w:sz w:val="20"/>
-                <w:szCs w:val="20"/>
-              </w:rPr>
-              <w:t>yk</w:t>
-            </w:r>
-            <w:proofErr w:type="spellEnd"/>
-            <w:r>
-              <w:rPr>
-                <w:rFonts w:ascii="Consolas" w:hAnsi="Consolas" w:cs="Courier New"/>
-                <w:sz w:val="20"/>
-                <w:szCs w:val="20"/>
-              </w:rPr>
-              <w:t xml:space="preserve"> = 68.47322</w:t>
+            <w:r>
+              <w:rPr>
+                <w:rFonts w:ascii="Consolas" w:hAnsi="Consolas" w:cs="Courier New"/>
+                <w:sz w:val="20"/>
+                <w:szCs w:val="20"/>
+              </w:rPr>
+              <w:t>yk = 68.47322</w:t>
             </w:r>
           </w:p>
         </w:tc>
@@ -1492,6 +1436,47 @@
                 <w:szCs w:val="20"/>
               </w:rPr>
             </w:pPr>
+            <w:r>
+              <w:rPr>
+                <w:sz w:val="20"/>
+                <w:szCs w:val="20"/>
+              </w:rPr>
+              <w:drawing>
+                <wp:inline distT="0" distB="0" distL="0" distR="0" wp14:anchorId="08E10E71" wp14:editId="3CF3BE85">
+                  <wp:extent cx="1209844" cy="1352739"/>
+                  <wp:effectExtent l="0" t="0" r="9525" b="0"/>
+                  <wp:docPr id="4" name="Imagen 4"/>
+                  <wp:cNvGraphicFramePr>
+                    <a:graphicFrameLocks xmlns:a="http://schemas.openxmlformats.org/drawingml/2006/main" noChangeAspect="1"/>
+                  </wp:cNvGraphicFramePr>
+                  <a:graphic xmlns:a="http://schemas.openxmlformats.org/drawingml/2006/main">
+                    <a:graphicData uri="http://schemas.openxmlformats.org/drawingml/2006/picture">
+                      <pic:pic xmlns:pic="http://schemas.openxmlformats.org/drawingml/2006/picture">
+                        <pic:nvPicPr>
+                          <pic:cNvPr id="1" name=""/>
+                          <pic:cNvPicPr/>
+                        </pic:nvPicPr>
+                        <pic:blipFill>
+                          <a:blip r:embed="rId7"/>
+                          <a:stretch>
+                            <a:fillRect/>
+                          </a:stretch>
+                        </pic:blipFill>
+                        <pic:spPr>
+                          <a:xfrm>
+                            <a:off x="0" y="0"/>
+                            <a:ext cx="1209844" cy="1352739"/>
+                          </a:xfrm>
+                          <a:prstGeom prst="rect">
+                            <a:avLst/>
+                          </a:prstGeom>
+                        </pic:spPr>
+                      </pic:pic>
+                    </a:graphicData>
+                  </a:graphic>
+                </wp:inline>
+              </w:drawing>
+            </w:r>
           </w:p>
         </w:tc>
       </w:tr>
@@ -1514,6 +1499,7 @@
                 <w:sz w:val="20"/>
                 <w:szCs w:val="20"/>
               </w:rPr>
+              <w:lastRenderedPageBreak/>
               <w:t>4</w:t>
             </w:r>
           </w:p>
@@ -1535,25 +1521,7 @@
                 <w:sz w:val="20"/>
                 <w:szCs w:val="20"/>
               </w:rPr>
-              <w:t xml:space="preserve">El valor de </w:t>
-            </w:r>
-            <w:proofErr w:type="spellStart"/>
-            <w:proofErr w:type="gramStart"/>
-            <w:r>
-              <w:rPr>
-                <w:sz w:val="20"/>
-                <w:szCs w:val="20"/>
-              </w:rPr>
-              <w:t>x,y</w:t>
-            </w:r>
-            <w:proofErr w:type="spellEnd"/>
-            <w:proofErr w:type="gramEnd"/>
-            <w:r>
-              <w:rPr>
-                <w:sz w:val="20"/>
-                <w:szCs w:val="20"/>
-              </w:rPr>
-              <w:t xml:space="preserve"> son enteros</w:t>
+              <w:t>El valor de x,y son enteros</w:t>
             </w:r>
           </w:p>
         </w:tc>
@@ -1607,7 +1575,6 @@
                 <w:szCs w:val="20"/>
               </w:rPr>
             </w:pPr>
-            <w:proofErr w:type="gramStart"/>
             <w:r>
               <w:rPr>
                 <w:rFonts w:ascii="Consolas" w:hAnsi="Consolas" w:cs="Courier New"/>
@@ -1630,56 +1597,36 @@
                 <w:sz w:val="20"/>
                 <w:szCs w:val="20"/>
               </w:rPr>
-              <w:t>=</w:t>
-            </w:r>
-            <w:proofErr w:type="gramEnd"/>
-            <w:r>
-              <w:rPr>
-                <w:rFonts w:ascii="Consolas" w:hAnsi="Consolas" w:cs="Courier New"/>
-                <w:sz w:val="20"/>
-                <w:szCs w:val="20"/>
-              </w:rPr>
-              <w:t xml:space="preserve"> 10</w:t>
-            </w:r>
-          </w:p>
-          <w:p>
-            <w:pPr>
-              <w:pStyle w:val="Sinespaciado"/>
-              <w:rPr>
-                <w:rFonts w:ascii="Consolas" w:hAnsi="Consolas" w:cs="Courier New"/>
-                <w:sz w:val="20"/>
-                <w:szCs w:val="20"/>
-              </w:rPr>
-            </w:pPr>
-            <w:proofErr w:type="spellStart"/>
-            <w:r>
-              <w:rPr>
-                <w:rFonts w:ascii="Consolas" w:hAnsi="Consolas" w:cs="Courier New"/>
-                <w:sz w:val="20"/>
-                <w:szCs w:val="20"/>
-              </w:rPr>
-              <w:t>xk</w:t>
-            </w:r>
-            <w:proofErr w:type="spellEnd"/>
-            <w:r>
-              <w:rPr>
-                <w:rFonts w:ascii="Consolas" w:hAnsi="Consolas" w:cs="Courier New"/>
-                <w:sz w:val="20"/>
-                <w:szCs w:val="20"/>
-              </w:rPr>
-              <w:t xml:space="preserve"> = 386</w:t>
-            </w:r>
-          </w:p>
-          <w:p>
-            <w:pPr>
-              <w:pStyle w:val="Sinespaciado"/>
-              <w:rPr>
-                <w:rFonts w:ascii="Consolas" w:hAnsi="Consolas" w:cs="Courier New"/>
-                <w:sz w:val="20"/>
-                <w:szCs w:val="20"/>
-              </w:rPr>
-            </w:pPr>
-            <w:proofErr w:type="gramStart"/>
+              <w:t>= 10</w:t>
+            </w:r>
+          </w:p>
+          <w:p>
+            <w:pPr>
+              <w:pStyle w:val="Sinespaciado"/>
+              <w:rPr>
+                <w:rFonts w:ascii="Consolas" w:hAnsi="Consolas" w:cs="Courier New"/>
+                <w:sz w:val="20"/>
+                <w:szCs w:val="20"/>
+              </w:rPr>
+            </w:pPr>
+            <w:r>
+              <w:rPr>
+                <w:rFonts w:ascii="Consolas" w:hAnsi="Consolas" w:cs="Courier New"/>
+                <w:sz w:val="20"/>
+                <w:szCs w:val="20"/>
+              </w:rPr>
+              <w:t>xk = 386</w:t>
+            </w:r>
+          </w:p>
+          <w:p>
+            <w:pPr>
+              <w:pStyle w:val="Sinespaciado"/>
+              <w:rPr>
+                <w:rFonts w:ascii="Consolas" w:hAnsi="Consolas" w:cs="Courier New"/>
+                <w:sz w:val="20"/>
+                <w:szCs w:val="20"/>
+              </w:rPr>
+            </w:pPr>
             <w:r>
               <w:rPr>
                 <w:rFonts w:ascii="Consolas" w:hAnsi="Consolas" w:cs="Courier New"/>
@@ -1702,16 +1649,7 @@
                 <w:sz w:val="20"/>
                 <w:szCs w:val="20"/>
               </w:rPr>
-              <w:t>=</w:t>
-            </w:r>
-            <w:proofErr w:type="gramEnd"/>
-            <w:r>
-              <w:rPr>
-                <w:rFonts w:ascii="Consolas" w:hAnsi="Consolas" w:cs="Courier New"/>
-                <w:sz w:val="20"/>
-                <w:szCs w:val="20"/>
-              </w:rPr>
-              <w:t xml:space="preserve"> 0.95450</w:t>
+              <w:t>= 0.95450</w:t>
             </w:r>
           </w:p>
           <w:p>
@@ -1777,23 +1715,13 @@
                 <w:szCs w:val="20"/>
               </w:rPr>
             </w:pPr>
-            <w:proofErr w:type="spellStart"/>
-            <w:r>
-              <w:rPr>
-                <w:rFonts w:ascii="Consolas" w:hAnsi="Consolas" w:cs="Courier New"/>
-                <w:sz w:val="20"/>
-                <w:szCs w:val="20"/>
-              </w:rPr>
-              <w:t>yk</w:t>
-            </w:r>
-            <w:proofErr w:type="spellEnd"/>
-            <w:r>
-              <w:rPr>
-                <w:rFonts w:ascii="Consolas" w:hAnsi="Consolas" w:cs="Courier New"/>
-                <w:sz w:val="20"/>
-                <w:szCs w:val="20"/>
-              </w:rPr>
-              <w:t xml:space="preserve"> = 644.42938</w:t>
+            <w:r>
+              <w:rPr>
+                <w:rFonts w:ascii="Consolas" w:hAnsi="Consolas" w:cs="Courier New"/>
+                <w:sz w:val="20"/>
+                <w:szCs w:val="20"/>
+              </w:rPr>
+              <w:t>yk = 644.42938</w:t>
             </w:r>
           </w:p>
         </w:tc>
@@ -1809,6 +1737,47 @@
                 <w:szCs w:val="20"/>
               </w:rPr>
             </w:pPr>
+            <w:r>
+              <w:rPr>
+                <w:sz w:val="20"/>
+                <w:szCs w:val="20"/>
+              </w:rPr>
+              <w:drawing>
+                <wp:inline distT="0" distB="0" distL="0" distR="0" wp14:anchorId="63975A67" wp14:editId="4074164E">
+                  <wp:extent cx="1305107" cy="1333686"/>
+                  <wp:effectExtent l="0" t="0" r="9525" b="0"/>
+                  <wp:docPr id="5" name="Imagen 5"/>
+                  <wp:cNvGraphicFramePr>
+                    <a:graphicFrameLocks xmlns:a="http://schemas.openxmlformats.org/drawingml/2006/main" noChangeAspect="1"/>
+                  </wp:cNvGraphicFramePr>
+                  <a:graphic xmlns:a="http://schemas.openxmlformats.org/drawingml/2006/main">
+                    <a:graphicData uri="http://schemas.openxmlformats.org/drawingml/2006/picture">
+                      <pic:pic xmlns:pic="http://schemas.openxmlformats.org/drawingml/2006/picture">
+                        <pic:nvPicPr>
+                          <pic:cNvPr id="1" name=""/>
+                          <pic:cNvPicPr/>
+                        </pic:nvPicPr>
+                        <pic:blipFill>
+                          <a:blip r:embed="rId8"/>
+                          <a:stretch>
+                            <a:fillRect/>
+                          </a:stretch>
+                        </pic:blipFill>
+                        <pic:spPr>
+                          <a:xfrm>
+                            <a:off x="0" y="0"/>
+                            <a:ext cx="1305107" cy="1333686"/>
+                          </a:xfrm>
+                          <a:prstGeom prst="rect">
+                            <a:avLst/>
+                          </a:prstGeom>
+                        </pic:spPr>
+                      </pic:pic>
+                    </a:graphicData>
+                  </a:graphic>
+                </wp:inline>
+              </w:drawing>
+            </w:r>
           </w:p>
         </w:tc>
       </w:tr>
@@ -1852,23 +1821,7 @@
                 <w:sz w:val="20"/>
                 <w:szCs w:val="20"/>
               </w:rPr>
-              <w:t xml:space="preserve">El valor de </w:t>
-            </w:r>
-            <w:proofErr w:type="gramStart"/>
-            <w:r>
-              <w:rPr>
-                <w:sz w:val="20"/>
-                <w:szCs w:val="20"/>
-              </w:rPr>
-              <w:t>x,y</w:t>
-            </w:r>
-            <w:proofErr w:type="gramEnd"/>
-            <w:r>
-              <w:rPr>
-                <w:sz w:val="20"/>
-                <w:szCs w:val="20"/>
-              </w:rPr>
-              <w:t xml:space="preserve"> contiene decimales</w:t>
+              <w:t>El valor de x,y contiene decimales</w:t>
             </w:r>
           </w:p>
         </w:tc>
@@ -1922,7 +1875,6 @@
                 <w:szCs w:val="20"/>
               </w:rPr>
             </w:pPr>
-            <w:proofErr w:type="gramStart"/>
             <w:r>
               <w:rPr>
                 <w:rFonts w:ascii="Consolas" w:hAnsi="Consolas" w:cs="Courier New"/>
@@ -1945,56 +1897,36 @@
                 <w:sz w:val="20"/>
                 <w:szCs w:val="20"/>
               </w:rPr>
-              <w:t>=</w:t>
-            </w:r>
-            <w:proofErr w:type="gramEnd"/>
-            <w:r>
-              <w:rPr>
-                <w:rFonts w:ascii="Consolas" w:hAnsi="Consolas" w:cs="Courier New"/>
-                <w:sz w:val="20"/>
-                <w:szCs w:val="20"/>
-              </w:rPr>
-              <w:t xml:space="preserve"> 28</w:t>
-            </w:r>
-          </w:p>
-          <w:p>
-            <w:pPr>
-              <w:pStyle w:val="Sinespaciado"/>
-              <w:rPr>
-                <w:rFonts w:ascii="Consolas" w:hAnsi="Consolas" w:cs="Courier New"/>
-                <w:sz w:val="20"/>
-                <w:szCs w:val="20"/>
-              </w:rPr>
-            </w:pPr>
-            <w:proofErr w:type="spellStart"/>
-            <w:r>
-              <w:rPr>
-                <w:rFonts w:ascii="Consolas" w:hAnsi="Consolas" w:cs="Courier New"/>
-                <w:sz w:val="20"/>
-                <w:szCs w:val="20"/>
-              </w:rPr>
-              <w:t>xk</w:t>
-            </w:r>
-            <w:proofErr w:type="spellEnd"/>
-            <w:r>
-              <w:rPr>
-                <w:rFonts w:ascii="Consolas" w:hAnsi="Consolas" w:cs="Courier New"/>
-                <w:sz w:val="20"/>
-                <w:szCs w:val="20"/>
-              </w:rPr>
-              <w:t xml:space="preserve"> = 192</w:t>
-            </w:r>
-          </w:p>
-          <w:p>
-            <w:pPr>
-              <w:pStyle w:val="Sinespaciado"/>
-              <w:rPr>
-                <w:rFonts w:ascii="Consolas" w:hAnsi="Consolas" w:cs="Courier New"/>
-                <w:sz w:val="20"/>
-                <w:szCs w:val="20"/>
-              </w:rPr>
-            </w:pPr>
-            <w:proofErr w:type="gramStart"/>
+              <w:t>= 28</w:t>
+            </w:r>
+          </w:p>
+          <w:p>
+            <w:pPr>
+              <w:pStyle w:val="Sinespaciado"/>
+              <w:rPr>
+                <w:rFonts w:ascii="Consolas" w:hAnsi="Consolas" w:cs="Courier New"/>
+                <w:sz w:val="20"/>
+                <w:szCs w:val="20"/>
+              </w:rPr>
+            </w:pPr>
+            <w:r>
+              <w:rPr>
+                <w:rFonts w:ascii="Consolas" w:hAnsi="Consolas" w:cs="Courier New"/>
+                <w:sz w:val="20"/>
+                <w:szCs w:val="20"/>
+              </w:rPr>
+              <w:t>xk = 192</w:t>
+            </w:r>
+          </w:p>
+          <w:p>
+            <w:pPr>
+              <w:pStyle w:val="Sinespaciado"/>
+              <w:rPr>
+                <w:rFonts w:ascii="Consolas" w:hAnsi="Consolas" w:cs="Courier New"/>
+                <w:sz w:val="20"/>
+                <w:szCs w:val="20"/>
+              </w:rPr>
+            </w:pPr>
             <w:r>
               <w:rPr>
                 <w:rFonts w:ascii="Consolas" w:hAnsi="Consolas" w:cs="Courier New"/>
@@ -2017,16 +1949,7 @@
                 <w:sz w:val="20"/>
                 <w:szCs w:val="20"/>
               </w:rPr>
-              <w:t>=</w:t>
-            </w:r>
-            <w:proofErr w:type="gramEnd"/>
-            <w:r>
-              <w:rPr>
-                <w:rFonts w:ascii="Consolas" w:hAnsi="Consolas" w:cs="Courier New"/>
-                <w:sz w:val="20"/>
-                <w:szCs w:val="20"/>
-              </w:rPr>
-              <w:t xml:space="preserve"> 0.14775</w:t>
+              <w:t>= 0.14775</w:t>
             </w:r>
           </w:p>
           <w:p>
@@ -2092,23 +2015,13 @@
                 <w:szCs w:val="20"/>
               </w:rPr>
             </w:pPr>
-            <w:proofErr w:type="spellStart"/>
-            <w:r>
-              <w:rPr>
-                <w:rFonts w:ascii="Consolas" w:hAnsi="Consolas" w:cs="Courier New"/>
-                <w:sz w:val="20"/>
-                <w:szCs w:val="20"/>
-              </w:rPr>
-              <w:t>yk</w:t>
-            </w:r>
-            <w:proofErr w:type="spellEnd"/>
-            <w:r>
-              <w:rPr>
-                <w:rFonts w:ascii="Consolas" w:hAnsi="Consolas" w:cs="Courier New"/>
-                <w:sz w:val="20"/>
-                <w:szCs w:val="20"/>
-              </w:rPr>
-              <w:t xml:space="preserve"> = 68.47322</w:t>
+            <w:r>
+              <w:rPr>
+                <w:rFonts w:ascii="Consolas" w:hAnsi="Consolas" w:cs="Courier New"/>
+                <w:sz w:val="20"/>
+                <w:szCs w:val="20"/>
+              </w:rPr>
+              <w:t>yk = 68.47322</w:t>
             </w:r>
           </w:p>
         </w:tc>
@@ -2124,6 +2037,47 @@
                 <w:szCs w:val="20"/>
               </w:rPr>
             </w:pPr>
+            <w:r>
+              <w:rPr>
+                <w:sz w:val="20"/>
+                <w:szCs w:val="20"/>
+              </w:rPr>
+              <w:drawing>
+                <wp:inline distT="0" distB="0" distL="0" distR="0" wp14:anchorId="0784DBCF" wp14:editId="0EF13971">
+                  <wp:extent cx="1228896" cy="1381318"/>
+                  <wp:effectExtent l="0" t="0" r="0" b="9525"/>
+                  <wp:docPr id="6" name="Imagen 6"/>
+                  <wp:cNvGraphicFramePr>
+                    <a:graphicFrameLocks xmlns:a="http://schemas.openxmlformats.org/drawingml/2006/main" noChangeAspect="1"/>
+                  </wp:cNvGraphicFramePr>
+                  <a:graphic xmlns:a="http://schemas.openxmlformats.org/drawingml/2006/main">
+                    <a:graphicData uri="http://schemas.openxmlformats.org/drawingml/2006/picture">
+                      <pic:pic xmlns:pic="http://schemas.openxmlformats.org/drawingml/2006/picture">
+                        <pic:nvPicPr>
+                          <pic:cNvPr id="1" name=""/>
+                          <pic:cNvPicPr/>
+                        </pic:nvPicPr>
+                        <pic:blipFill>
+                          <a:blip r:embed="rId9"/>
+                          <a:stretch>
+                            <a:fillRect/>
+                          </a:stretch>
+                        </pic:blipFill>
+                        <pic:spPr>
+                          <a:xfrm>
+                            <a:off x="0" y="0"/>
+                            <a:ext cx="1228896" cy="1381318"/>
+                          </a:xfrm>
+                          <a:prstGeom prst="rect">
+                            <a:avLst/>
+                          </a:prstGeom>
+                        </pic:spPr>
+                      </pic:pic>
+                    </a:graphicData>
+                  </a:graphic>
+                </wp:inline>
+              </w:drawing>
+            </w:r>
           </w:p>
         </w:tc>
       </w:tr>
@@ -2152,7 +2106,6 @@
           <w:i/>
           <w:sz w:val="24"/>
         </w:rPr>
-        <w:lastRenderedPageBreak/>
         <w:t xml:space="preserve">Casos de </w:t>
       </w:r>
       <w:r>
@@ -2394,25 +2347,7 @@
                 <w:sz w:val="20"/>
                 <w:szCs w:val="20"/>
               </w:rPr>
-              <w:t>Imagen (</w:t>
-            </w:r>
-            <w:proofErr w:type="spellStart"/>
-            <w:r>
-              <w:rPr>
-                <w:b/>
-                <w:sz w:val="20"/>
-                <w:szCs w:val="20"/>
-              </w:rPr>
-              <w:t>screenshot</w:t>
-            </w:r>
-            <w:proofErr w:type="spellEnd"/>
-            <w:r>
-              <w:rPr>
-                <w:b/>
-                <w:sz w:val="20"/>
-                <w:szCs w:val="20"/>
-              </w:rPr>
-              <w:t>) del resultado real</w:t>
+              <w:t>Imagen (screenshot) del resultado real</w:t>
             </w:r>
             <w:r>
               <w:rPr>
@@ -2481,17 +2416,8 @@
                 <w:sz w:val="20"/>
                 <w:szCs w:val="20"/>
               </w:rPr>
-              <w:t xml:space="preserve">El archivo no contiene el valor </w:t>
-            </w:r>
-            <w:proofErr w:type="spellStart"/>
-            <w:r>
-              <w:rPr>
-                <w:sz w:val="20"/>
-                <w:szCs w:val="20"/>
-              </w:rPr>
-              <w:t>xk</w:t>
-            </w:r>
-            <w:proofErr w:type="spellEnd"/>
+              <w:t>El archivo no contiene el valor xk</w:t>
+            </w:r>
           </w:p>
         </w:tc>
         <w:tc>
@@ -2544,7 +2470,6 @@
                 <w:szCs w:val="20"/>
               </w:rPr>
             </w:pPr>
-            <w:proofErr w:type="gramStart"/>
             <w:r>
               <w:rPr>
                 <w:rFonts w:ascii="Consolas" w:hAnsi="Consolas" w:cs="Courier New"/>
@@ -2567,9 +2492,60 @@
                 <w:sz w:val="20"/>
                 <w:szCs w:val="20"/>
               </w:rPr>
-              <w:t>=</w:t>
-            </w:r>
-            <w:proofErr w:type="gramEnd"/>
+              <w:t xml:space="preserve">= </w:t>
+            </w:r>
+            <w:r>
+              <w:rPr>
+                <w:rFonts w:ascii="Consolas" w:hAnsi="Consolas" w:cs="Courier New"/>
+                <w:sz w:val="20"/>
+                <w:szCs w:val="20"/>
+              </w:rPr>
+              <w:t>0</w:t>
+            </w:r>
+          </w:p>
+          <w:p>
+            <w:pPr>
+              <w:pStyle w:val="Sinespaciado"/>
+              <w:rPr>
+                <w:rFonts w:ascii="Consolas" w:hAnsi="Consolas" w:cs="Courier New"/>
+                <w:sz w:val="20"/>
+                <w:szCs w:val="20"/>
+              </w:rPr>
+            </w:pPr>
+            <w:r>
+              <w:rPr>
+                <w:rFonts w:ascii="Consolas" w:hAnsi="Consolas" w:cs="Courier New"/>
+                <w:sz w:val="20"/>
+                <w:szCs w:val="20"/>
+              </w:rPr>
+              <w:t xml:space="preserve">xk = </w:t>
+            </w:r>
+            <w:r>
+              <w:rPr>
+                <w:rFonts w:ascii="Consolas" w:hAnsi="Consolas" w:cs="Courier New"/>
+                <w:sz w:val="20"/>
+                <w:szCs w:val="20"/>
+              </w:rPr>
+              <w:t>0</w:t>
+            </w:r>
+          </w:p>
+          <w:p>
+            <w:pPr>
+              <w:pStyle w:val="Sinespaciado"/>
+              <w:rPr>
+                <w:rFonts w:ascii="Consolas" w:hAnsi="Consolas" w:cs="Courier New"/>
+                <w:sz w:val="20"/>
+                <w:szCs w:val="20"/>
+              </w:rPr>
+            </w:pPr>
+            <w:r>
+              <w:rPr>
+                <w:rFonts w:ascii="Consolas" w:hAnsi="Consolas" w:cs="Courier New"/>
+                <w:sz w:val="20"/>
+                <w:szCs w:val="20"/>
+              </w:rPr>
+              <w:t xml:space="preserve">r </w:t>
+            </w:r>
             <w:r>
               <w:rPr>
                 <w:rFonts w:ascii="Consolas" w:hAnsi="Consolas" w:cs="Courier New"/>
@@ -2584,35 +2560,67 @@
                 <w:sz w:val="20"/>
                 <w:szCs w:val="20"/>
               </w:rPr>
+              <w:t>= 0</w:t>
+            </w:r>
+            <w:r>
+              <w:rPr>
+                <w:rFonts w:ascii="Consolas" w:hAnsi="Consolas" w:cs="Courier New"/>
+                <w:sz w:val="20"/>
+                <w:szCs w:val="20"/>
+              </w:rPr>
+              <w:t>.00000</w:t>
+            </w:r>
+          </w:p>
+          <w:p>
+            <w:pPr>
+              <w:pStyle w:val="Sinespaciado"/>
+              <w:rPr>
+                <w:rFonts w:ascii="Consolas" w:hAnsi="Consolas" w:cs="Courier New"/>
+                <w:sz w:val="20"/>
+                <w:szCs w:val="20"/>
+              </w:rPr>
+            </w:pPr>
+            <w:r>
+              <w:rPr>
+                <w:rFonts w:ascii="Consolas" w:hAnsi="Consolas" w:cs="Courier New"/>
+                <w:sz w:val="20"/>
+                <w:szCs w:val="20"/>
+              </w:rPr>
+              <w:t xml:space="preserve">r2 = </w:t>
+            </w:r>
+            <w:r>
+              <w:rPr>
+                <w:rFonts w:ascii="Consolas" w:hAnsi="Consolas" w:cs="Courier New"/>
+                <w:sz w:val="20"/>
+                <w:szCs w:val="20"/>
+              </w:rPr>
               <w:t>0</w:t>
             </w:r>
-          </w:p>
-          <w:p>
-            <w:pPr>
-              <w:pStyle w:val="Sinespaciado"/>
-              <w:rPr>
-                <w:rFonts w:ascii="Consolas" w:hAnsi="Consolas" w:cs="Courier New"/>
-                <w:sz w:val="20"/>
-                <w:szCs w:val="20"/>
-              </w:rPr>
-            </w:pPr>
-            <w:proofErr w:type="spellStart"/>
-            <w:r>
-              <w:rPr>
-                <w:rFonts w:ascii="Consolas" w:hAnsi="Consolas" w:cs="Courier New"/>
-                <w:sz w:val="20"/>
-                <w:szCs w:val="20"/>
-              </w:rPr>
-              <w:t>xk</w:t>
-            </w:r>
-            <w:proofErr w:type="spellEnd"/>
-            <w:r>
-              <w:rPr>
-                <w:rFonts w:ascii="Consolas" w:hAnsi="Consolas" w:cs="Courier New"/>
-                <w:sz w:val="20"/>
-                <w:szCs w:val="20"/>
-              </w:rPr>
-              <w:t xml:space="preserve"> = </w:t>
+            <w:r>
+              <w:rPr>
+                <w:rFonts w:ascii="Consolas" w:hAnsi="Consolas" w:cs="Courier New"/>
+                <w:sz w:val="20"/>
+                <w:szCs w:val="20"/>
+              </w:rPr>
+              <w:t>.00000</w:t>
+            </w:r>
+          </w:p>
+          <w:p>
+            <w:pPr>
+              <w:pStyle w:val="Sinespaciado"/>
+              <w:rPr>
+                <w:rFonts w:ascii="Consolas" w:hAnsi="Consolas" w:cs="Courier New"/>
+                <w:sz w:val="20"/>
+                <w:szCs w:val="20"/>
+              </w:rPr>
+            </w:pPr>
+            <w:r>
+              <w:rPr>
+                <w:rFonts w:ascii="Consolas" w:hAnsi="Consolas" w:cs="Courier New"/>
+                <w:sz w:val="20"/>
+                <w:szCs w:val="20"/>
+              </w:rPr>
+              <w:t xml:space="preserve">b0 = </w:t>
             </w:r>
             <w:r>
               <w:rPr>
@@ -2622,85 +2630,31 @@
               </w:rPr>
               <w:t>0</w:t>
             </w:r>
-          </w:p>
-          <w:p>
-            <w:pPr>
-              <w:pStyle w:val="Sinespaciado"/>
-              <w:rPr>
-                <w:rFonts w:ascii="Consolas" w:hAnsi="Consolas" w:cs="Courier New"/>
-                <w:sz w:val="20"/>
-                <w:szCs w:val="20"/>
-              </w:rPr>
-            </w:pPr>
-            <w:proofErr w:type="gramStart"/>
-            <w:r>
-              <w:rPr>
-                <w:rFonts w:ascii="Consolas" w:hAnsi="Consolas" w:cs="Courier New"/>
-                <w:sz w:val="20"/>
-                <w:szCs w:val="20"/>
-              </w:rPr>
-              <w:t xml:space="preserve">r </w:t>
-            </w:r>
-            <w:r>
-              <w:rPr>
-                <w:rFonts w:ascii="Consolas" w:hAnsi="Consolas" w:cs="Courier New"/>
-                <w:sz w:val="20"/>
-                <w:szCs w:val="20"/>
-              </w:rPr>
-              <w:t xml:space="preserve"> </w:t>
-            </w:r>
-            <w:r>
-              <w:rPr>
-                <w:rFonts w:ascii="Consolas" w:hAnsi="Consolas" w:cs="Courier New"/>
-                <w:sz w:val="20"/>
-                <w:szCs w:val="20"/>
-              </w:rPr>
-              <w:t>=</w:t>
-            </w:r>
-            <w:proofErr w:type="gramEnd"/>
-            <w:r>
-              <w:rPr>
-                <w:rFonts w:ascii="Consolas" w:hAnsi="Consolas" w:cs="Courier New"/>
-                <w:sz w:val="20"/>
-                <w:szCs w:val="20"/>
-              </w:rPr>
-              <w:t xml:space="preserve"> 0</w:t>
-            </w:r>
-          </w:p>
-          <w:p>
-            <w:pPr>
-              <w:pStyle w:val="Sinespaciado"/>
-              <w:rPr>
-                <w:rFonts w:ascii="Consolas" w:hAnsi="Consolas" w:cs="Courier New"/>
-                <w:sz w:val="20"/>
-                <w:szCs w:val="20"/>
-              </w:rPr>
-            </w:pPr>
-            <w:r>
-              <w:rPr>
-                <w:rFonts w:ascii="Consolas" w:hAnsi="Consolas" w:cs="Courier New"/>
-                <w:sz w:val="20"/>
-                <w:szCs w:val="20"/>
-              </w:rPr>
-              <w:t>r2 = 0</w:t>
-            </w:r>
-          </w:p>
-          <w:p>
-            <w:pPr>
-              <w:pStyle w:val="Sinespaciado"/>
-              <w:rPr>
-                <w:rFonts w:ascii="Consolas" w:hAnsi="Consolas" w:cs="Courier New"/>
-                <w:sz w:val="20"/>
-                <w:szCs w:val="20"/>
-              </w:rPr>
-            </w:pPr>
-            <w:r>
-              <w:rPr>
-                <w:rFonts w:ascii="Consolas" w:hAnsi="Consolas" w:cs="Courier New"/>
-                <w:sz w:val="20"/>
-                <w:szCs w:val="20"/>
-              </w:rPr>
-              <w:t xml:space="preserve">b0 = </w:t>
+            <w:r>
+              <w:rPr>
+                <w:rFonts w:ascii="Consolas" w:hAnsi="Consolas" w:cs="Courier New"/>
+                <w:sz w:val="20"/>
+                <w:szCs w:val="20"/>
+              </w:rPr>
+              <w:t>.00000</w:t>
+            </w:r>
+          </w:p>
+          <w:p>
+            <w:pPr>
+              <w:pStyle w:val="Sinespaciado"/>
+              <w:rPr>
+                <w:rFonts w:ascii="Consolas" w:hAnsi="Consolas" w:cs="Courier New"/>
+                <w:sz w:val="20"/>
+                <w:szCs w:val="20"/>
+              </w:rPr>
+            </w:pPr>
+            <w:r>
+              <w:rPr>
+                <w:rFonts w:ascii="Consolas" w:hAnsi="Consolas" w:cs="Courier New"/>
+                <w:sz w:val="20"/>
+                <w:szCs w:val="20"/>
+              </w:rPr>
+              <w:t xml:space="preserve">b1 = </w:t>
             </w:r>
             <w:r>
               <w:rPr>
@@ -2710,51 +2664,31 @@
               </w:rPr>
               <w:t>0</w:t>
             </w:r>
-          </w:p>
-          <w:p>
-            <w:pPr>
-              <w:pStyle w:val="Sinespaciado"/>
-              <w:rPr>
-                <w:rFonts w:ascii="Consolas" w:hAnsi="Consolas" w:cs="Courier New"/>
-                <w:sz w:val="20"/>
-                <w:szCs w:val="20"/>
-              </w:rPr>
-            </w:pPr>
-            <w:r>
-              <w:rPr>
-                <w:rFonts w:ascii="Consolas" w:hAnsi="Consolas" w:cs="Courier New"/>
-                <w:sz w:val="20"/>
-                <w:szCs w:val="20"/>
-              </w:rPr>
-              <w:t>b1 = 0</w:t>
-            </w:r>
-          </w:p>
-          <w:p>
-            <w:pPr>
-              <w:pStyle w:val="Sinespaciado"/>
-              <w:rPr>
-                <w:rFonts w:ascii="Consolas" w:hAnsi="Consolas" w:cs="Courier New"/>
-                <w:sz w:val="20"/>
-                <w:szCs w:val="20"/>
-              </w:rPr>
-            </w:pPr>
-            <w:proofErr w:type="spellStart"/>
-            <w:r>
-              <w:rPr>
-                <w:rFonts w:ascii="Consolas" w:hAnsi="Consolas" w:cs="Courier New"/>
-                <w:sz w:val="20"/>
-                <w:szCs w:val="20"/>
-              </w:rPr>
-              <w:t>yk</w:t>
-            </w:r>
-            <w:proofErr w:type="spellEnd"/>
-            <w:r>
-              <w:rPr>
-                <w:rFonts w:ascii="Consolas" w:hAnsi="Consolas" w:cs="Courier New"/>
-                <w:sz w:val="20"/>
-                <w:szCs w:val="20"/>
-              </w:rPr>
-              <w:t xml:space="preserve"> = </w:t>
+            <w:r>
+              <w:rPr>
+                <w:rFonts w:ascii="Consolas" w:hAnsi="Consolas" w:cs="Courier New"/>
+                <w:sz w:val="20"/>
+                <w:szCs w:val="20"/>
+              </w:rPr>
+              <w:t>.00000</w:t>
+            </w:r>
+          </w:p>
+          <w:p>
+            <w:pPr>
+              <w:pStyle w:val="Sinespaciado"/>
+              <w:rPr>
+                <w:rFonts w:ascii="Consolas" w:hAnsi="Consolas" w:cs="Courier New"/>
+                <w:sz w:val="20"/>
+                <w:szCs w:val="20"/>
+              </w:rPr>
+            </w:pPr>
+            <w:r>
+              <w:rPr>
+                <w:rFonts w:ascii="Consolas" w:hAnsi="Consolas" w:cs="Courier New"/>
+                <w:sz w:val="20"/>
+                <w:szCs w:val="20"/>
+              </w:rPr>
+              <w:t xml:space="preserve">yk = </w:t>
             </w:r>
             <w:r>
               <w:rPr>
@@ -2764,6 +2698,14 @@
               </w:rPr>
               <w:t>0</w:t>
             </w:r>
+            <w:r>
+              <w:rPr>
+                <w:rFonts w:ascii="Consolas" w:hAnsi="Consolas" w:cs="Courier New"/>
+                <w:sz w:val="20"/>
+                <w:szCs w:val="20"/>
+              </w:rPr>
+              <w:t>.00000</w:t>
+            </w:r>
           </w:p>
           <w:p>
             <w:pPr>
@@ -2782,27 +2724,7 @@
                 <w:szCs w:val="20"/>
                 <w:lang w:val="es-US"/>
               </w:rPr>
-              <w:t xml:space="preserve">El valor de </w:t>
-            </w:r>
-            <w:proofErr w:type="spellStart"/>
-            <w:r>
-              <w:rPr>
-                <w:rFonts w:ascii="Consolas" w:hAnsi="Consolas" w:cs="Courier New"/>
-                <w:sz w:val="20"/>
-                <w:szCs w:val="20"/>
-                <w:lang w:val="es-US"/>
-              </w:rPr>
-              <w:t>xk</w:t>
-            </w:r>
-            <w:proofErr w:type="spellEnd"/>
-            <w:r>
-              <w:rPr>
-                <w:rFonts w:ascii="Consolas" w:hAnsi="Consolas" w:cs="Courier New"/>
-                <w:sz w:val="20"/>
-                <w:szCs w:val="20"/>
-                <w:lang w:val="es-US"/>
-              </w:rPr>
-              <w:t xml:space="preserve"> no existe o no tiene el formato correcto</w:t>
+              <w:t>El valor de xk no existe o no tiene el formato correcto</w:t>
             </w:r>
           </w:p>
         </w:tc>
@@ -2818,6 +2740,47 @@
                 <w:szCs w:val="20"/>
               </w:rPr>
             </w:pPr>
+            <w:r>
+              <w:rPr>
+                <w:sz w:val="20"/>
+                <w:szCs w:val="20"/>
+              </w:rPr>
+              <w:drawing>
+                <wp:inline distT="0" distB="0" distL="0" distR="0" wp14:anchorId="6B331627" wp14:editId="21E5B46E">
+                  <wp:extent cx="2927350" cy="942975"/>
+                  <wp:effectExtent l="0" t="0" r="6350" b="9525"/>
+                  <wp:docPr id="7" name="Imagen 7"/>
+                  <wp:cNvGraphicFramePr>
+                    <a:graphicFrameLocks xmlns:a="http://schemas.openxmlformats.org/drawingml/2006/main" noChangeAspect="1"/>
+                  </wp:cNvGraphicFramePr>
+                  <a:graphic xmlns:a="http://schemas.openxmlformats.org/drawingml/2006/main">
+                    <a:graphicData uri="http://schemas.openxmlformats.org/drawingml/2006/picture">
+                      <pic:pic xmlns:pic="http://schemas.openxmlformats.org/drawingml/2006/picture">
+                        <pic:nvPicPr>
+                          <pic:cNvPr id="1" name=""/>
+                          <pic:cNvPicPr/>
+                        </pic:nvPicPr>
+                        <pic:blipFill>
+                          <a:blip r:embed="rId10"/>
+                          <a:stretch>
+                            <a:fillRect/>
+                          </a:stretch>
+                        </pic:blipFill>
+                        <pic:spPr>
+                          <a:xfrm>
+                            <a:off x="0" y="0"/>
+                            <a:ext cx="2927350" cy="942975"/>
+                          </a:xfrm>
+                          <a:prstGeom prst="rect">
+                            <a:avLst/>
+                          </a:prstGeom>
+                        </pic:spPr>
+                      </pic:pic>
+                    </a:graphicData>
+                  </a:graphic>
+                </wp:inline>
+              </w:drawing>
+            </w:r>
           </w:p>
         </w:tc>
       </w:tr>
@@ -2915,7 +2878,6 @@
                 <w:szCs w:val="20"/>
               </w:rPr>
             </w:pPr>
-            <w:proofErr w:type="gramStart"/>
             <w:r>
               <w:rPr>
                 <w:rFonts w:ascii="Consolas" w:hAnsi="Consolas" w:cs="Courier New"/>
@@ -2938,9 +2900,60 @@
                 <w:sz w:val="20"/>
                 <w:szCs w:val="20"/>
               </w:rPr>
-              <w:t>=</w:t>
-            </w:r>
-            <w:proofErr w:type="gramEnd"/>
+              <w:t xml:space="preserve">= </w:t>
+            </w:r>
+            <w:r>
+              <w:rPr>
+                <w:rFonts w:ascii="Consolas" w:hAnsi="Consolas" w:cs="Courier New"/>
+                <w:sz w:val="20"/>
+                <w:szCs w:val="20"/>
+              </w:rPr>
+              <w:t>0</w:t>
+            </w:r>
+          </w:p>
+          <w:p>
+            <w:pPr>
+              <w:pStyle w:val="Sinespaciado"/>
+              <w:rPr>
+                <w:rFonts w:ascii="Consolas" w:hAnsi="Consolas" w:cs="Courier New"/>
+                <w:sz w:val="20"/>
+                <w:szCs w:val="20"/>
+              </w:rPr>
+            </w:pPr>
+            <w:r>
+              <w:rPr>
+                <w:rFonts w:ascii="Consolas" w:hAnsi="Consolas" w:cs="Courier New"/>
+                <w:sz w:val="20"/>
+                <w:szCs w:val="20"/>
+              </w:rPr>
+              <w:t xml:space="preserve">xk = </w:t>
+            </w:r>
+            <w:r>
+              <w:rPr>
+                <w:rFonts w:ascii="Consolas" w:hAnsi="Consolas" w:cs="Courier New"/>
+                <w:sz w:val="20"/>
+                <w:szCs w:val="20"/>
+              </w:rPr>
+              <w:t>450</w:t>
+            </w:r>
+          </w:p>
+          <w:p>
+            <w:pPr>
+              <w:pStyle w:val="Sinespaciado"/>
+              <w:rPr>
+                <w:rFonts w:ascii="Consolas" w:hAnsi="Consolas" w:cs="Courier New"/>
+                <w:sz w:val="20"/>
+                <w:szCs w:val="20"/>
+              </w:rPr>
+            </w:pPr>
+            <w:r>
+              <w:rPr>
+                <w:rFonts w:ascii="Consolas" w:hAnsi="Consolas" w:cs="Courier New"/>
+                <w:sz w:val="20"/>
+                <w:szCs w:val="20"/>
+              </w:rPr>
+              <w:t xml:space="preserve">r </w:t>
+            </w:r>
             <w:r>
               <w:rPr>
                 <w:rFonts w:ascii="Consolas" w:hAnsi="Consolas" w:cs="Courier New"/>
@@ -2955,105 +2968,57 @@
                 <w:sz w:val="20"/>
                 <w:szCs w:val="20"/>
               </w:rPr>
+              <w:t xml:space="preserve">= </w:t>
+            </w:r>
+            <w:r>
+              <w:rPr>
+                <w:rFonts w:ascii="Consolas" w:hAnsi="Consolas" w:cs="Courier New"/>
+                <w:sz w:val="20"/>
+                <w:szCs w:val="20"/>
+              </w:rPr>
               <w:t>0</w:t>
             </w:r>
-          </w:p>
-          <w:p>
-            <w:pPr>
-              <w:pStyle w:val="Sinespaciado"/>
-              <w:rPr>
-                <w:rFonts w:ascii="Consolas" w:hAnsi="Consolas" w:cs="Courier New"/>
-                <w:sz w:val="20"/>
-                <w:szCs w:val="20"/>
-              </w:rPr>
-            </w:pPr>
-            <w:proofErr w:type="spellStart"/>
-            <w:r>
-              <w:rPr>
-                <w:rFonts w:ascii="Consolas" w:hAnsi="Consolas" w:cs="Courier New"/>
-                <w:sz w:val="20"/>
-                <w:szCs w:val="20"/>
-              </w:rPr>
-              <w:t>xk</w:t>
-            </w:r>
-            <w:proofErr w:type="spellEnd"/>
-            <w:r>
-              <w:rPr>
-                <w:rFonts w:ascii="Consolas" w:hAnsi="Consolas" w:cs="Courier New"/>
-                <w:sz w:val="20"/>
-                <w:szCs w:val="20"/>
-              </w:rPr>
-              <w:t xml:space="preserve"> = </w:t>
-            </w:r>
-            <w:r>
-              <w:rPr>
-                <w:rFonts w:ascii="Consolas" w:hAnsi="Consolas" w:cs="Courier New"/>
-                <w:sz w:val="20"/>
-                <w:szCs w:val="20"/>
-              </w:rPr>
-              <w:t>450</w:t>
-            </w:r>
-          </w:p>
-          <w:p>
-            <w:pPr>
-              <w:pStyle w:val="Sinespaciado"/>
-              <w:rPr>
-                <w:rFonts w:ascii="Consolas" w:hAnsi="Consolas" w:cs="Courier New"/>
-                <w:sz w:val="20"/>
-                <w:szCs w:val="20"/>
-              </w:rPr>
-            </w:pPr>
-            <w:proofErr w:type="gramStart"/>
-            <w:r>
-              <w:rPr>
-                <w:rFonts w:ascii="Consolas" w:hAnsi="Consolas" w:cs="Courier New"/>
-                <w:sz w:val="20"/>
-                <w:szCs w:val="20"/>
-              </w:rPr>
-              <w:t xml:space="preserve">r </w:t>
-            </w:r>
-            <w:r>
-              <w:rPr>
-                <w:rFonts w:ascii="Consolas" w:hAnsi="Consolas" w:cs="Courier New"/>
-                <w:sz w:val="20"/>
-                <w:szCs w:val="20"/>
-              </w:rPr>
-              <w:t xml:space="preserve"> </w:t>
-            </w:r>
-            <w:r>
-              <w:rPr>
-                <w:rFonts w:ascii="Consolas" w:hAnsi="Consolas" w:cs="Courier New"/>
-                <w:sz w:val="20"/>
-                <w:szCs w:val="20"/>
-              </w:rPr>
-              <w:t>=</w:t>
-            </w:r>
-            <w:proofErr w:type="gramEnd"/>
-            <w:r>
-              <w:rPr>
-                <w:rFonts w:ascii="Consolas" w:hAnsi="Consolas" w:cs="Courier New"/>
-                <w:sz w:val="20"/>
-                <w:szCs w:val="20"/>
-              </w:rPr>
-              <w:t xml:space="preserve"> 0</w:t>
-            </w:r>
-          </w:p>
-          <w:p>
-            <w:pPr>
-              <w:pStyle w:val="Sinespaciado"/>
-              <w:rPr>
-                <w:rFonts w:ascii="Consolas" w:hAnsi="Consolas" w:cs="Courier New"/>
-                <w:sz w:val="20"/>
-                <w:szCs w:val="20"/>
-              </w:rPr>
-            </w:pPr>
-            <w:r>
-              <w:rPr>
-                <w:rFonts w:ascii="Consolas" w:hAnsi="Consolas" w:cs="Courier New"/>
-                <w:sz w:val="20"/>
-                <w:szCs w:val="20"/>
-              </w:rPr>
-              <w:t>r2 = 0</w:t>
+            <w:r>
+              <w:rPr>
+                <w:rFonts w:ascii="Consolas" w:hAnsi="Consolas" w:cs="Courier New"/>
+                <w:sz w:val="20"/>
+                <w:szCs w:val="20"/>
+              </w:rPr>
+              <w:t>.00000</w:t>
+            </w:r>
+          </w:p>
+          <w:p>
+            <w:pPr>
+              <w:pStyle w:val="Sinespaciado"/>
+              <w:rPr>
+                <w:rFonts w:ascii="Consolas" w:hAnsi="Consolas" w:cs="Courier New"/>
+                <w:sz w:val="20"/>
+                <w:szCs w:val="20"/>
+              </w:rPr>
+            </w:pPr>
+            <w:r>
+              <w:rPr>
+                <w:rFonts w:ascii="Consolas" w:hAnsi="Consolas" w:cs="Courier New"/>
+                <w:sz w:val="20"/>
+                <w:szCs w:val="20"/>
+              </w:rPr>
+              <w:t xml:space="preserve">r2 = </w:t>
+            </w:r>
+            <w:r>
+              <w:rPr>
+                <w:rFonts w:ascii="Consolas" w:hAnsi="Consolas" w:cs="Courier New"/>
+                <w:sz w:val="20"/>
+                <w:szCs w:val="20"/>
+              </w:rPr>
+              <w:t>0</w:t>
+            </w:r>
+            <w:r>
+              <w:rPr>
+                <w:rFonts w:ascii="Consolas" w:hAnsi="Consolas" w:cs="Courier New"/>
+                <w:sz w:val="20"/>
+                <w:szCs w:val="20"/>
+              </w:rPr>
+              <w:t>.00000</w:t>
             </w:r>
           </w:p>
           <w:p>
@@ -3081,51 +3046,31 @@
               </w:rPr>
               <w:t>0</w:t>
             </w:r>
-          </w:p>
-          <w:p>
-            <w:pPr>
-              <w:pStyle w:val="Sinespaciado"/>
-              <w:rPr>
-                <w:rFonts w:ascii="Consolas" w:hAnsi="Consolas" w:cs="Courier New"/>
-                <w:sz w:val="20"/>
-                <w:szCs w:val="20"/>
-              </w:rPr>
-            </w:pPr>
-            <w:r>
-              <w:rPr>
-                <w:rFonts w:ascii="Consolas" w:hAnsi="Consolas" w:cs="Courier New"/>
-                <w:sz w:val="20"/>
-                <w:szCs w:val="20"/>
-              </w:rPr>
-              <w:t>b1 = 0</w:t>
-            </w:r>
-          </w:p>
-          <w:p>
-            <w:pPr>
-              <w:pStyle w:val="Sinespaciado"/>
-              <w:rPr>
-                <w:rFonts w:ascii="Consolas" w:hAnsi="Consolas" w:cs="Courier New"/>
-                <w:sz w:val="20"/>
-                <w:szCs w:val="20"/>
-              </w:rPr>
-            </w:pPr>
-            <w:proofErr w:type="spellStart"/>
-            <w:r>
-              <w:rPr>
-                <w:rFonts w:ascii="Consolas" w:hAnsi="Consolas" w:cs="Courier New"/>
-                <w:sz w:val="20"/>
-                <w:szCs w:val="20"/>
-              </w:rPr>
-              <w:t>yk</w:t>
-            </w:r>
-            <w:proofErr w:type="spellEnd"/>
-            <w:r>
-              <w:rPr>
-                <w:rFonts w:ascii="Consolas" w:hAnsi="Consolas" w:cs="Courier New"/>
-                <w:sz w:val="20"/>
-                <w:szCs w:val="20"/>
-              </w:rPr>
-              <w:t xml:space="preserve"> = </w:t>
+            <w:r>
+              <w:rPr>
+                <w:rFonts w:ascii="Consolas" w:hAnsi="Consolas" w:cs="Courier New"/>
+                <w:sz w:val="20"/>
+                <w:szCs w:val="20"/>
+              </w:rPr>
+              <w:t>.00000</w:t>
+            </w:r>
+          </w:p>
+          <w:p>
+            <w:pPr>
+              <w:pStyle w:val="Sinespaciado"/>
+              <w:rPr>
+                <w:rFonts w:ascii="Consolas" w:hAnsi="Consolas" w:cs="Courier New"/>
+                <w:sz w:val="20"/>
+                <w:szCs w:val="20"/>
+              </w:rPr>
+            </w:pPr>
+            <w:r>
+              <w:rPr>
+                <w:rFonts w:ascii="Consolas" w:hAnsi="Consolas" w:cs="Courier New"/>
+                <w:sz w:val="20"/>
+                <w:szCs w:val="20"/>
+              </w:rPr>
+              <w:t xml:space="preserve">b1 = </w:t>
             </w:r>
             <w:r>
               <w:rPr>
@@ -3135,6 +3080,48 @@
               </w:rPr>
               <w:t>0</w:t>
             </w:r>
+            <w:r>
+              <w:rPr>
+                <w:rFonts w:ascii="Consolas" w:hAnsi="Consolas" w:cs="Courier New"/>
+                <w:sz w:val="20"/>
+                <w:szCs w:val="20"/>
+              </w:rPr>
+              <w:t>.00000</w:t>
+            </w:r>
+          </w:p>
+          <w:p>
+            <w:pPr>
+              <w:pStyle w:val="Sinespaciado"/>
+              <w:rPr>
+                <w:rFonts w:ascii="Consolas" w:hAnsi="Consolas" w:cs="Courier New"/>
+                <w:sz w:val="20"/>
+                <w:szCs w:val="20"/>
+              </w:rPr>
+            </w:pPr>
+            <w:r>
+              <w:rPr>
+                <w:rFonts w:ascii="Consolas" w:hAnsi="Consolas" w:cs="Courier New"/>
+                <w:sz w:val="20"/>
+                <w:szCs w:val="20"/>
+              </w:rPr>
+              <w:t xml:space="preserve">yk = </w:t>
+            </w:r>
+            <w:r>
+              <w:rPr>
+                <w:rFonts w:ascii="Consolas" w:hAnsi="Consolas" w:cs="Courier New"/>
+                <w:sz w:val="20"/>
+                <w:szCs w:val="20"/>
+              </w:rPr>
+              <w:t>0</w:t>
+            </w:r>
+            <w:r>
+              <w:rPr>
+                <w:rFonts w:ascii="Consolas" w:hAnsi="Consolas" w:cs="Courier New"/>
+                <w:sz w:val="20"/>
+                <w:szCs w:val="20"/>
+              </w:rPr>
+              <w:t>.00000</w:t>
+            </w:r>
           </w:p>
           <w:p>
             <w:pPr>
@@ -3167,6 +3154,47 @@
                 <w:szCs w:val="20"/>
               </w:rPr>
             </w:pPr>
+            <w:r>
+              <w:rPr>
+                <w:sz w:val="20"/>
+                <w:szCs w:val="20"/>
+              </w:rPr>
+              <w:drawing>
+                <wp:inline distT="0" distB="0" distL="0" distR="0" wp14:anchorId="10485558" wp14:editId="41FEBC47">
+                  <wp:extent cx="2927350" cy="1320800"/>
+                  <wp:effectExtent l="0" t="0" r="6350" b="0"/>
+                  <wp:docPr id="8" name="Imagen 8"/>
+                  <wp:cNvGraphicFramePr>
+                    <a:graphicFrameLocks xmlns:a="http://schemas.openxmlformats.org/drawingml/2006/main" noChangeAspect="1"/>
+                  </wp:cNvGraphicFramePr>
+                  <a:graphic xmlns:a="http://schemas.openxmlformats.org/drawingml/2006/main">
+                    <a:graphicData uri="http://schemas.openxmlformats.org/drawingml/2006/picture">
+                      <pic:pic xmlns:pic="http://schemas.openxmlformats.org/drawingml/2006/picture">
+                        <pic:nvPicPr>
+                          <pic:cNvPr id="1" name=""/>
+                          <pic:cNvPicPr/>
+                        </pic:nvPicPr>
+                        <pic:blipFill>
+                          <a:blip r:embed="rId11"/>
+                          <a:stretch>
+                            <a:fillRect/>
+                          </a:stretch>
+                        </pic:blipFill>
+                        <pic:spPr>
+                          <a:xfrm>
+                            <a:off x="0" y="0"/>
+                            <a:ext cx="2927350" cy="1320800"/>
+                          </a:xfrm>
+                          <a:prstGeom prst="rect">
+                            <a:avLst/>
+                          </a:prstGeom>
+                        </pic:spPr>
+                      </pic:pic>
+                    </a:graphicData>
+                  </a:graphic>
+                </wp:inline>
+              </w:drawing>
+            </w:r>
           </w:p>
         </w:tc>
       </w:tr>
@@ -3189,6 +3217,7 @@
                 <w:sz w:val="20"/>
                 <w:szCs w:val="20"/>
               </w:rPr>
+              <w:lastRenderedPageBreak/>
               <w:t>3</w:t>
             </w:r>
           </w:p>
@@ -3278,7 +3307,6 @@
                 <w:szCs w:val="20"/>
               </w:rPr>
             </w:pPr>
-            <w:proofErr w:type="gramStart"/>
             <w:r>
               <w:rPr>
                 <w:rFonts w:ascii="Consolas" w:hAnsi="Consolas" w:cs="Courier New"/>
@@ -3301,56 +3329,36 @@
                 <w:sz w:val="20"/>
                 <w:szCs w:val="20"/>
               </w:rPr>
-              <w:t>=</w:t>
-            </w:r>
-            <w:proofErr w:type="gramEnd"/>
-            <w:r>
-              <w:rPr>
-                <w:rFonts w:ascii="Consolas" w:hAnsi="Consolas" w:cs="Courier New"/>
-                <w:sz w:val="20"/>
-                <w:szCs w:val="20"/>
-              </w:rPr>
-              <w:t xml:space="preserve"> 10</w:t>
-            </w:r>
-          </w:p>
-          <w:p>
-            <w:pPr>
-              <w:pStyle w:val="Sinespaciado"/>
-              <w:rPr>
-                <w:rFonts w:ascii="Consolas" w:hAnsi="Consolas" w:cs="Courier New"/>
-                <w:sz w:val="20"/>
-                <w:szCs w:val="20"/>
-              </w:rPr>
-            </w:pPr>
-            <w:proofErr w:type="spellStart"/>
-            <w:r>
-              <w:rPr>
-                <w:rFonts w:ascii="Consolas" w:hAnsi="Consolas" w:cs="Courier New"/>
-                <w:sz w:val="20"/>
-                <w:szCs w:val="20"/>
-              </w:rPr>
-              <w:t>xk</w:t>
-            </w:r>
-            <w:proofErr w:type="spellEnd"/>
-            <w:r>
-              <w:rPr>
-                <w:rFonts w:ascii="Consolas" w:hAnsi="Consolas" w:cs="Courier New"/>
-                <w:sz w:val="20"/>
-                <w:szCs w:val="20"/>
-              </w:rPr>
-              <w:t xml:space="preserve"> = 386</w:t>
-            </w:r>
-          </w:p>
-          <w:p>
-            <w:pPr>
-              <w:pStyle w:val="Sinespaciado"/>
-              <w:rPr>
-                <w:rFonts w:ascii="Consolas" w:hAnsi="Consolas" w:cs="Courier New"/>
-                <w:sz w:val="20"/>
-                <w:szCs w:val="20"/>
-              </w:rPr>
-            </w:pPr>
-            <w:proofErr w:type="gramStart"/>
+              <w:t>= 10</w:t>
+            </w:r>
+          </w:p>
+          <w:p>
+            <w:pPr>
+              <w:pStyle w:val="Sinespaciado"/>
+              <w:rPr>
+                <w:rFonts w:ascii="Consolas" w:hAnsi="Consolas" w:cs="Courier New"/>
+                <w:sz w:val="20"/>
+                <w:szCs w:val="20"/>
+              </w:rPr>
+            </w:pPr>
+            <w:r>
+              <w:rPr>
+                <w:rFonts w:ascii="Consolas" w:hAnsi="Consolas" w:cs="Courier New"/>
+                <w:sz w:val="20"/>
+                <w:szCs w:val="20"/>
+              </w:rPr>
+              <w:t>xk = 386</w:t>
+            </w:r>
+          </w:p>
+          <w:p>
+            <w:pPr>
+              <w:pStyle w:val="Sinespaciado"/>
+              <w:rPr>
+                <w:rFonts w:ascii="Consolas" w:hAnsi="Consolas" w:cs="Courier New"/>
+                <w:sz w:val="20"/>
+                <w:szCs w:val="20"/>
+              </w:rPr>
+            </w:pPr>
             <w:r>
               <w:rPr>
                 <w:rFonts w:ascii="Consolas" w:hAnsi="Consolas" w:cs="Courier New"/>
@@ -3373,16 +3381,7 @@
                 <w:sz w:val="20"/>
                 <w:szCs w:val="20"/>
               </w:rPr>
-              <w:t>=</w:t>
-            </w:r>
-            <w:proofErr w:type="gramEnd"/>
-            <w:r>
-              <w:rPr>
-                <w:rFonts w:ascii="Consolas" w:hAnsi="Consolas" w:cs="Courier New"/>
-                <w:sz w:val="20"/>
-                <w:szCs w:val="20"/>
-              </w:rPr>
-              <w:t xml:space="preserve"> 0.95450</w:t>
+              <w:t>= 0.95450</w:t>
             </w:r>
           </w:p>
           <w:p>
@@ -3448,23 +3447,13 @@
                 <w:szCs w:val="20"/>
               </w:rPr>
             </w:pPr>
-            <w:proofErr w:type="spellStart"/>
-            <w:r>
-              <w:rPr>
-                <w:rFonts w:ascii="Consolas" w:hAnsi="Consolas" w:cs="Courier New"/>
-                <w:sz w:val="20"/>
-                <w:szCs w:val="20"/>
-              </w:rPr>
-              <w:t>yk</w:t>
-            </w:r>
-            <w:proofErr w:type="spellEnd"/>
-            <w:r>
-              <w:rPr>
-                <w:rFonts w:ascii="Consolas" w:hAnsi="Consolas" w:cs="Courier New"/>
-                <w:sz w:val="20"/>
-                <w:szCs w:val="20"/>
-              </w:rPr>
-              <w:t xml:space="preserve"> = 644.42938</w:t>
+            <w:r>
+              <w:rPr>
+                <w:rFonts w:ascii="Consolas" w:hAnsi="Consolas" w:cs="Courier New"/>
+                <w:sz w:val="20"/>
+                <w:szCs w:val="20"/>
+              </w:rPr>
+              <w:t>yk = 644.42938</w:t>
             </w:r>
           </w:p>
           <w:p>
@@ -3535,6 +3524,47 @@
                 <w:szCs w:val="20"/>
               </w:rPr>
             </w:pPr>
+            <w:r>
+              <w:rPr>
+                <w:sz w:val="20"/>
+                <w:szCs w:val="20"/>
+              </w:rPr>
+              <w:drawing>
+                <wp:inline distT="0" distB="0" distL="0" distR="0" wp14:anchorId="336D2DED" wp14:editId="7E87AE3E">
+                  <wp:extent cx="2927350" cy="1204595"/>
+                  <wp:effectExtent l="0" t="0" r="6350" b="0"/>
+                  <wp:docPr id="9" name="Imagen 9"/>
+                  <wp:cNvGraphicFramePr>
+                    <a:graphicFrameLocks xmlns:a="http://schemas.openxmlformats.org/drawingml/2006/main" noChangeAspect="1"/>
+                  </wp:cNvGraphicFramePr>
+                  <a:graphic xmlns:a="http://schemas.openxmlformats.org/drawingml/2006/main">
+                    <a:graphicData uri="http://schemas.openxmlformats.org/drawingml/2006/picture">
+                      <pic:pic xmlns:pic="http://schemas.openxmlformats.org/drawingml/2006/picture">
+                        <pic:nvPicPr>
+                          <pic:cNvPr id="1" name=""/>
+                          <pic:cNvPicPr/>
+                        </pic:nvPicPr>
+                        <pic:blipFill>
+                          <a:blip r:embed="rId12"/>
+                          <a:stretch>
+                            <a:fillRect/>
+                          </a:stretch>
+                        </pic:blipFill>
+                        <pic:spPr>
+                          <a:xfrm>
+                            <a:off x="0" y="0"/>
+                            <a:ext cx="2927350" cy="1204595"/>
+                          </a:xfrm>
+                          <a:prstGeom prst="rect">
+                            <a:avLst/>
+                          </a:prstGeom>
+                        </pic:spPr>
+                      </pic:pic>
+                    </a:graphicData>
+                  </a:graphic>
+                </wp:inline>
+              </w:drawing>
+            </w:r>
           </w:p>
         </w:tc>
       </w:tr>
@@ -3578,25 +3608,7 @@
                 <w:sz w:val="20"/>
                 <w:szCs w:val="20"/>
               </w:rPr>
-              <w:t xml:space="preserve">El valor de </w:t>
-            </w:r>
-            <w:proofErr w:type="spellStart"/>
-            <w:proofErr w:type="gramStart"/>
-            <w:r>
-              <w:rPr>
-                <w:sz w:val="20"/>
-                <w:szCs w:val="20"/>
-              </w:rPr>
-              <w:t>x,y</w:t>
-            </w:r>
-            <w:proofErr w:type="spellEnd"/>
-            <w:proofErr w:type="gramEnd"/>
-            <w:r>
-              <w:rPr>
-                <w:sz w:val="20"/>
-                <w:szCs w:val="20"/>
-              </w:rPr>
-              <w:t xml:space="preserve"> no es un número</w:t>
+              <w:t>El valor de x,y no es un número</w:t>
             </w:r>
           </w:p>
         </w:tc>
@@ -3650,7 +3662,6 @@
                 <w:szCs w:val="20"/>
               </w:rPr>
             </w:pPr>
-            <w:proofErr w:type="gramStart"/>
             <w:r>
               <w:rPr>
                 <w:rFonts w:ascii="Consolas" w:hAnsi="Consolas" w:cs="Courier New"/>
@@ -3673,56 +3684,36 @@
                 <w:sz w:val="20"/>
                 <w:szCs w:val="20"/>
               </w:rPr>
-              <w:t>=</w:t>
-            </w:r>
-            <w:proofErr w:type="gramEnd"/>
-            <w:r>
-              <w:rPr>
-                <w:rFonts w:ascii="Consolas" w:hAnsi="Consolas" w:cs="Courier New"/>
-                <w:sz w:val="20"/>
-                <w:szCs w:val="20"/>
-              </w:rPr>
-              <w:t xml:space="preserve"> 10</w:t>
-            </w:r>
-          </w:p>
-          <w:p>
-            <w:pPr>
-              <w:pStyle w:val="Sinespaciado"/>
-              <w:rPr>
-                <w:rFonts w:ascii="Consolas" w:hAnsi="Consolas" w:cs="Courier New"/>
-                <w:sz w:val="20"/>
-                <w:szCs w:val="20"/>
-              </w:rPr>
-            </w:pPr>
-            <w:proofErr w:type="spellStart"/>
-            <w:r>
-              <w:rPr>
-                <w:rFonts w:ascii="Consolas" w:hAnsi="Consolas" w:cs="Courier New"/>
-                <w:sz w:val="20"/>
-                <w:szCs w:val="20"/>
-              </w:rPr>
-              <w:t>xk</w:t>
-            </w:r>
-            <w:proofErr w:type="spellEnd"/>
-            <w:r>
-              <w:rPr>
-                <w:rFonts w:ascii="Consolas" w:hAnsi="Consolas" w:cs="Courier New"/>
-                <w:sz w:val="20"/>
-                <w:szCs w:val="20"/>
-              </w:rPr>
-              <w:t xml:space="preserve"> = 386</w:t>
-            </w:r>
-          </w:p>
-          <w:p>
-            <w:pPr>
-              <w:pStyle w:val="Sinespaciado"/>
-              <w:rPr>
-                <w:rFonts w:ascii="Consolas" w:hAnsi="Consolas" w:cs="Courier New"/>
-                <w:sz w:val="20"/>
-                <w:szCs w:val="20"/>
-              </w:rPr>
-            </w:pPr>
-            <w:proofErr w:type="gramStart"/>
+              <w:t>= 10</w:t>
+            </w:r>
+          </w:p>
+          <w:p>
+            <w:pPr>
+              <w:pStyle w:val="Sinespaciado"/>
+              <w:rPr>
+                <w:rFonts w:ascii="Consolas" w:hAnsi="Consolas" w:cs="Courier New"/>
+                <w:sz w:val="20"/>
+                <w:szCs w:val="20"/>
+              </w:rPr>
+            </w:pPr>
+            <w:r>
+              <w:rPr>
+                <w:rFonts w:ascii="Consolas" w:hAnsi="Consolas" w:cs="Courier New"/>
+                <w:sz w:val="20"/>
+                <w:szCs w:val="20"/>
+              </w:rPr>
+              <w:t>xk = 386</w:t>
+            </w:r>
+          </w:p>
+          <w:p>
+            <w:pPr>
+              <w:pStyle w:val="Sinespaciado"/>
+              <w:rPr>
+                <w:rFonts w:ascii="Consolas" w:hAnsi="Consolas" w:cs="Courier New"/>
+                <w:sz w:val="20"/>
+                <w:szCs w:val="20"/>
+              </w:rPr>
+            </w:pPr>
             <w:r>
               <w:rPr>
                 <w:rFonts w:ascii="Consolas" w:hAnsi="Consolas" w:cs="Courier New"/>
@@ -3745,16 +3736,7 @@
                 <w:sz w:val="20"/>
                 <w:szCs w:val="20"/>
               </w:rPr>
-              <w:t>=</w:t>
-            </w:r>
-            <w:proofErr w:type="gramEnd"/>
-            <w:r>
-              <w:rPr>
-                <w:rFonts w:ascii="Consolas" w:hAnsi="Consolas" w:cs="Courier New"/>
-                <w:sz w:val="20"/>
-                <w:szCs w:val="20"/>
-              </w:rPr>
-              <w:t xml:space="preserve"> 0.95450</w:t>
+              <w:t>= 0.95450</w:t>
             </w:r>
           </w:p>
           <w:p>
@@ -3861,6 +3843,47 @@
                 <w:szCs w:val="20"/>
               </w:rPr>
             </w:pPr>
+            <w:r>
+              <w:rPr>
+                <w:sz w:val="20"/>
+                <w:szCs w:val="20"/>
+              </w:rPr>
+              <w:drawing>
+                <wp:inline distT="0" distB="0" distL="0" distR="0" wp14:anchorId="30E89A29" wp14:editId="666ED42F">
+                  <wp:extent cx="2927350" cy="946150"/>
+                  <wp:effectExtent l="0" t="0" r="6350" b="6350"/>
+                  <wp:docPr id="10" name="Imagen 10"/>
+                  <wp:cNvGraphicFramePr>
+                    <a:graphicFrameLocks xmlns:a="http://schemas.openxmlformats.org/drawingml/2006/main" noChangeAspect="1"/>
+                  </wp:cNvGraphicFramePr>
+                  <a:graphic xmlns:a="http://schemas.openxmlformats.org/drawingml/2006/main">
+                    <a:graphicData uri="http://schemas.openxmlformats.org/drawingml/2006/picture">
+                      <pic:pic xmlns:pic="http://schemas.openxmlformats.org/drawingml/2006/picture">
+                        <pic:nvPicPr>
+                          <pic:cNvPr id="1" name=""/>
+                          <pic:cNvPicPr/>
+                        </pic:nvPicPr>
+                        <pic:blipFill>
+                          <a:blip r:embed="rId13"/>
+                          <a:stretch>
+                            <a:fillRect/>
+                          </a:stretch>
+                        </pic:blipFill>
+                        <pic:spPr>
+                          <a:xfrm>
+                            <a:off x="0" y="0"/>
+                            <a:ext cx="2927350" cy="946150"/>
+                          </a:xfrm>
+                          <a:prstGeom prst="rect">
+                            <a:avLst/>
+                          </a:prstGeom>
+                        </pic:spPr>
+                      </pic:pic>
+                    </a:graphicData>
+                  </a:graphic>
+                </wp:inline>
+              </w:drawing>
+            </w:r>
           </w:p>
         </w:tc>
       </w:tr>
@@ -3904,25 +3927,7 @@
                 <w:sz w:val="20"/>
                 <w:szCs w:val="20"/>
               </w:rPr>
-              <w:t xml:space="preserve">El valor de </w:t>
-            </w:r>
-            <w:proofErr w:type="spellStart"/>
-            <w:proofErr w:type="gramStart"/>
-            <w:r>
-              <w:rPr>
-                <w:sz w:val="20"/>
-                <w:szCs w:val="20"/>
-              </w:rPr>
-              <w:t>x,y</w:t>
-            </w:r>
-            <w:proofErr w:type="spellEnd"/>
-            <w:proofErr w:type="gramEnd"/>
-            <w:r>
-              <w:rPr>
-                <w:sz w:val="20"/>
-                <w:szCs w:val="20"/>
-              </w:rPr>
-              <w:t xml:space="preserve"> es negativo</w:t>
+              <w:t>El valor de x,y es negativo</w:t>
             </w:r>
           </w:p>
         </w:tc>
@@ -3976,7 +3981,6 @@
                 <w:szCs w:val="20"/>
               </w:rPr>
             </w:pPr>
-            <w:proofErr w:type="gramStart"/>
             <w:r>
               <w:rPr>
                 <w:rFonts w:ascii="Consolas" w:hAnsi="Consolas" w:cs="Courier New"/>
@@ -3999,56 +4003,36 @@
                 <w:sz w:val="20"/>
                 <w:szCs w:val="20"/>
               </w:rPr>
-              <w:t>=</w:t>
-            </w:r>
-            <w:proofErr w:type="gramEnd"/>
-            <w:r>
-              <w:rPr>
-                <w:rFonts w:ascii="Consolas" w:hAnsi="Consolas" w:cs="Courier New"/>
-                <w:sz w:val="20"/>
-                <w:szCs w:val="20"/>
-              </w:rPr>
-              <w:t xml:space="preserve"> 10</w:t>
-            </w:r>
-          </w:p>
-          <w:p>
-            <w:pPr>
-              <w:pStyle w:val="Sinespaciado"/>
-              <w:rPr>
-                <w:rFonts w:ascii="Consolas" w:hAnsi="Consolas" w:cs="Courier New"/>
-                <w:sz w:val="20"/>
-                <w:szCs w:val="20"/>
-              </w:rPr>
-            </w:pPr>
-            <w:proofErr w:type="spellStart"/>
-            <w:r>
-              <w:rPr>
-                <w:rFonts w:ascii="Consolas" w:hAnsi="Consolas" w:cs="Courier New"/>
-                <w:sz w:val="20"/>
-                <w:szCs w:val="20"/>
-              </w:rPr>
-              <w:t>xk</w:t>
-            </w:r>
-            <w:proofErr w:type="spellEnd"/>
-            <w:r>
-              <w:rPr>
-                <w:rFonts w:ascii="Consolas" w:hAnsi="Consolas" w:cs="Courier New"/>
-                <w:sz w:val="20"/>
-                <w:szCs w:val="20"/>
-              </w:rPr>
-              <w:t xml:space="preserve"> = 386</w:t>
-            </w:r>
-          </w:p>
-          <w:p>
-            <w:pPr>
-              <w:pStyle w:val="Sinespaciado"/>
-              <w:rPr>
-                <w:rFonts w:ascii="Consolas" w:hAnsi="Consolas" w:cs="Courier New"/>
-                <w:sz w:val="20"/>
-                <w:szCs w:val="20"/>
-              </w:rPr>
-            </w:pPr>
-            <w:proofErr w:type="gramStart"/>
+              <w:t>= 10</w:t>
+            </w:r>
+          </w:p>
+          <w:p>
+            <w:pPr>
+              <w:pStyle w:val="Sinespaciado"/>
+              <w:rPr>
+                <w:rFonts w:ascii="Consolas" w:hAnsi="Consolas" w:cs="Courier New"/>
+                <w:sz w:val="20"/>
+                <w:szCs w:val="20"/>
+              </w:rPr>
+            </w:pPr>
+            <w:r>
+              <w:rPr>
+                <w:rFonts w:ascii="Consolas" w:hAnsi="Consolas" w:cs="Courier New"/>
+                <w:sz w:val="20"/>
+                <w:szCs w:val="20"/>
+              </w:rPr>
+              <w:t>xk = 386</w:t>
+            </w:r>
+          </w:p>
+          <w:p>
+            <w:pPr>
+              <w:pStyle w:val="Sinespaciado"/>
+              <w:rPr>
+                <w:rFonts w:ascii="Consolas" w:hAnsi="Consolas" w:cs="Courier New"/>
+                <w:sz w:val="20"/>
+                <w:szCs w:val="20"/>
+              </w:rPr>
+            </w:pPr>
             <w:r>
               <w:rPr>
                 <w:rFonts w:ascii="Consolas" w:hAnsi="Consolas" w:cs="Courier New"/>
@@ -4071,34 +4055,24 @@
                 <w:sz w:val="20"/>
                 <w:szCs w:val="20"/>
               </w:rPr>
-              <w:t>=</w:t>
-            </w:r>
-            <w:proofErr w:type="gramEnd"/>
-            <w:r>
-              <w:rPr>
-                <w:rFonts w:ascii="Consolas" w:hAnsi="Consolas" w:cs="Courier New"/>
-                <w:sz w:val="20"/>
-                <w:szCs w:val="20"/>
-              </w:rPr>
-              <w:t xml:space="preserve"> 0.95450</w:t>
-            </w:r>
-          </w:p>
-          <w:p>
-            <w:pPr>
-              <w:pStyle w:val="Sinespaciado"/>
-              <w:rPr>
-                <w:rFonts w:ascii="Consolas" w:hAnsi="Consolas" w:cs="Courier New"/>
-                <w:sz w:val="20"/>
-                <w:szCs w:val="20"/>
-              </w:rPr>
-            </w:pPr>
-            <w:r>
-              <w:rPr>
-                <w:rFonts w:ascii="Consolas" w:hAnsi="Consolas" w:cs="Courier New"/>
-                <w:sz w:val="20"/>
-                <w:szCs w:val="20"/>
-              </w:rPr>
-              <w:lastRenderedPageBreak/>
+              <w:t>= 0.95450</w:t>
+            </w:r>
+          </w:p>
+          <w:p>
+            <w:pPr>
+              <w:pStyle w:val="Sinespaciado"/>
+              <w:rPr>
+                <w:rFonts w:ascii="Consolas" w:hAnsi="Consolas" w:cs="Courier New"/>
+                <w:sz w:val="20"/>
+                <w:szCs w:val="20"/>
+              </w:rPr>
+            </w:pPr>
+            <w:r>
+              <w:rPr>
+                <w:rFonts w:ascii="Consolas" w:hAnsi="Consolas" w:cs="Courier New"/>
+                <w:sz w:val="20"/>
+                <w:szCs w:val="20"/>
+              </w:rPr>
               <w:t>r2 = 0.91106</w:t>
             </w:r>
           </w:p>
@@ -4171,6 +4145,47 @@
                 <w:szCs w:val="20"/>
               </w:rPr>
             </w:pPr>
+            <w:r>
+              <w:rPr>
+                <w:sz w:val="20"/>
+                <w:szCs w:val="20"/>
+              </w:rPr>
+              <w:drawing>
+                <wp:inline distT="0" distB="0" distL="0" distR="0" wp14:anchorId="2ADB049C" wp14:editId="2F4C8CA5">
+                  <wp:extent cx="2927350" cy="945515"/>
+                  <wp:effectExtent l="0" t="0" r="6350" b="6985"/>
+                  <wp:docPr id="11" name="Imagen 11"/>
+                  <wp:cNvGraphicFramePr>
+                    <a:graphicFrameLocks xmlns:a="http://schemas.openxmlformats.org/drawingml/2006/main" noChangeAspect="1"/>
+                  </wp:cNvGraphicFramePr>
+                  <a:graphic xmlns:a="http://schemas.openxmlformats.org/drawingml/2006/main">
+                    <a:graphicData uri="http://schemas.openxmlformats.org/drawingml/2006/picture">
+                      <pic:pic xmlns:pic="http://schemas.openxmlformats.org/drawingml/2006/picture">
+                        <pic:nvPicPr>
+                          <pic:cNvPr id="1" name=""/>
+                          <pic:cNvPicPr/>
+                        </pic:nvPicPr>
+                        <pic:blipFill>
+                          <a:blip r:embed="rId14"/>
+                          <a:stretch>
+                            <a:fillRect/>
+                          </a:stretch>
+                        </pic:blipFill>
+                        <pic:spPr>
+                          <a:xfrm>
+                            <a:off x="0" y="0"/>
+                            <a:ext cx="2927350" cy="945515"/>
+                          </a:xfrm>
+                          <a:prstGeom prst="rect">
+                            <a:avLst/>
+                          </a:prstGeom>
+                        </pic:spPr>
+                      </pic:pic>
+                    </a:graphicData>
+                  </a:graphic>
+                </wp:inline>
+              </w:drawing>
+            </w:r>
           </w:p>
         </w:tc>
       </w:tr>
@@ -4268,7 +4283,6 @@
                 <w:szCs w:val="20"/>
               </w:rPr>
             </w:pPr>
-            <w:proofErr w:type="gramStart"/>
             <w:r>
               <w:rPr>
                 <w:rFonts w:ascii="Consolas" w:hAnsi="Consolas" w:cs="Courier New"/>
@@ -4291,9 +4305,60 @@
                 <w:sz w:val="20"/>
                 <w:szCs w:val="20"/>
               </w:rPr>
-              <w:t>=</w:t>
-            </w:r>
-            <w:proofErr w:type="gramEnd"/>
+              <w:t xml:space="preserve">= </w:t>
+            </w:r>
+            <w:r>
+              <w:rPr>
+                <w:rFonts w:ascii="Consolas" w:hAnsi="Consolas" w:cs="Courier New"/>
+                <w:sz w:val="20"/>
+                <w:szCs w:val="20"/>
+              </w:rPr>
+              <w:t>0</w:t>
+            </w:r>
+          </w:p>
+          <w:p>
+            <w:pPr>
+              <w:pStyle w:val="Sinespaciado"/>
+              <w:rPr>
+                <w:rFonts w:ascii="Consolas" w:hAnsi="Consolas" w:cs="Courier New"/>
+                <w:sz w:val="20"/>
+                <w:szCs w:val="20"/>
+              </w:rPr>
+            </w:pPr>
+            <w:r>
+              <w:rPr>
+                <w:rFonts w:ascii="Consolas" w:hAnsi="Consolas" w:cs="Courier New"/>
+                <w:sz w:val="20"/>
+                <w:szCs w:val="20"/>
+              </w:rPr>
+              <w:t xml:space="preserve">xk = </w:t>
+            </w:r>
+            <w:r>
+              <w:rPr>
+                <w:rFonts w:ascii="Consolas" w:hAnsi="Consolas" w:cs="Courier New"/>
+                <w:sz w:val="20"/>
+                <w:szCs w:val="20"/>
+              </w:rPr>
+              <w:t>0</w:t>
+            </w:r>
+          </w:p>
+          <w:p>
+            <w:pPr>
+              <w:pStyle w:val="Sinespaciado"/>
+              <w:rPr>
+                <w:rFonts w:ascii="Consolas" w:hAnsi="Consolas" w:cs="Courier New"/>
+                <w:sz w:val="20"/>
+                <w:szCs w:val="20"/>
+              </w:rPr>
+            </w:pPr>
+            <w:r>
+              <w:rPr>
+                <w:rFonts w:ascii="Consolas" w:hAnsi="Consolas" w:cs="Courier New"/>
+                <w:sz w:val="20"/>
+                <w:szCs w:val="20"/>
+              </w:rPr>
+              <w:t xml:space="preserve">r </w:t>
+            </w:r>
             <w:r>
               <w:rPr>
                 <w:rFonts w:ascii="Consolas" w:hAnsi="Consolas" w:cs="Courier New"/>
@@ -4308,35 +4373,41 @@
                 <w:sz w:val="20"/>
                 <w:szCs w:val="20"/>
               </w:rPr>
+              <w:t xml:space="preserve">= </w:t>
+            </w:r>
+            <w:r>
+              <w:rPr>
+                <w:rFonts w:ascii="Consolas" w:hAnsi="Consolas" w:cs="Courier New"/>
+                <w:sz w:val="20"/>
+                <w:szCs w:val="20"/>
+              </w:rPr>
               <w:t>0</w:t>
             </w:r>
-          </w:p>
-          <w:p>
-            <w:pPr>
-              <w:pStyle w:val="Sinespaciado"/>
-              <w:rPr>
-                <w:rFonts w:ascii="Consolas" w:hAnsi="Consolas" w:cs="Courier New"/>
-                <w:sz w:val="20"/>
-                <w:szCs w:val="20"/>
-              </w:rPr>
-            </w:pPr>
-            <w:proofErr w:type="spellStart"/>
-            <w:r>
-              <w:rPr>
-                <w:rFonts w:ascii="Consolas" w:hAnsi="Consolas" w:cs="Courier New"/>
-                <w:sz w:val="20"/>
-                <w:szCs w:val="20"/>
-              </w:rPr>
-              <w:t>xk</w:t>
-            </w:r>
-            <w:proofErr w:type="spellEnd"/>
-            <w:r>
-              <w:rPr>
-                <w:rFonts w:ascii="Consolas" w:hAnsi="Consolas" w:cs="Courier New"/>
-                <w:sz w:val="20"/>
-                <w:szCs w:val="20"/>
-              </w:rPr>
-              <w:t xml:space="preserve"> = </w:t>
+            <w:r>
+              <w:rPr>
+                <w:rFonts w:ascii="Consolas" w:hAnsi="Consolas" w:cs="Courier New"/>
+                <w:sz w:val="20"/>
+                <w:szCs w:val="20"/>
+              </w:rPr>
+              <w:t>.00000</w:t>
+            </w:r>
+          </w:p>
+          <w:p>
+            <w:pPr>
+              <w:pStyle w:val="Sinespaciado"/>
+              <w:rPr>
+                <w:rFonts w:ascii="Consolas" w:hAnsi="Consolas" w:cs="Courier New"/>
+                <w:sz w:val="20"/>
+                <w:szCs w:val="20"/>
+              </w:rPr>
+            </w:pPr>
+            <w:r>
+              <w:rPr>
+                <w:rFonts w:ascii="Consolas" w:hAnsi="Consolas" w:cs="Courier New"/>
+                <w:sz w:val="20"/>
+                <w:szCs w:val="20"/>
+              </w:rPr>
+              <w:t xml:space="preserve">r2 = </w:t>
             </w:r>
             <w:r>
               <w:rPr>
@@ -4346,67 +4417,13 @@
               </w:rPr>
               <w:t>0</w:t>
             </w:r>
-          </w:p>
-          <w:p>
-            <w:pPr>
-              <w:pStyle w:val="Sinespaciado"/>
-              <w:rPr>
-                <w:rFonts w:ascii="Consolas" w:hAnsi="Consolas" w:cs="Courier New"/>
-                <w:sz w:val="20"/>
-                <w:szCs w:val="20"/>
-              </w:rPr>
-            </w:pPr>
-            <w:proofErr w:type="gramStart"/>
-            <w:r>
-              <w:rPr>
-                <w:rFonts w:ascii="Consolas" w:hAnsi="Consolas" w:cs="Courier New"/>
-                <w:sz w:val="20"/>
-                <w:szCs w:val="20"/>
-              </w:rPr>
-              <w:t xml:space="preserve">r </w:t>
-            </w:r>
-            <w:r>
-              <w:rPr>
-                <w:rFonts w:ascii="Consolas" w:hAnsi="Consolas" w:cs="Courier New"/>
-                <w:sz w:val="20"/>
-                <w:szCs w:val="20"/>
-              </w:rPr>
-              <w:t xml:space="preserve"> </w:t>
-            </w:r>
-            <w:r>
-              <w:rPr>
-                <w:rFonts w:ascii="Consolas" w:hAnsi="Consolas" w:cs="Courier New"/>
-                <w:sz w:val="20"/>
-                <w:szCs w:val="20"/>
-              </w:rPr>
-              <w:t>=</w:t>
-            </w:r>
-            <w:proofErr w:type="gramEnd"/>
-            <w:r>
-              <w:rPr>
-                <w:rFonts w:ascii="Consolas" w:hAnsi="Consolas" w:cs="Courier New"/>
-                <w:sz w:val="20"/>
-                <w:szCs w:val="20"/>
-              </w:rPr>
-              <w:t xml:space="preserve"> 0</w:t>
-            </w:r>
-          </w:p>
-          <w:p>
-            <w:pPr>
-              <w:pStyle w:val="Sinespaciado"/>
-              <w:rPr>
-                <w:rFonts w:ascii="Consolas" w:hAnsi="Consolas" w:cs="Courier New"/>
-                <w:sz w:val="20"/>
-                <w:szCs w:val="20"/>
-              </w:rPr>
-            </w:pPr>
-            <w:r>
-              <w:rPr>
-                <w:rFonts w:ascii="Consolas" w:hAnsi="Consolas" w:cs="Courier New"/>
-                <w:sz w:val="20"/>
-                <w:szCs w:val="20"/>
-              </w:rPr>
-              <w:t>r2 = 0</w:t>
+            <w:r>
+              <w:rPr>
+                <w:rFonts w:ascii="Consolas" w:hAnsi="Consolas" w:cs="Courier New"/>
+                <w:sz w:val="20"/>
+                <w:szCs w:val="20"/>
+              </w:rPr>
+              <w:t>.00000</w:t>
             </w:r>
           </w:p>
           <w:p>
@@ -4434,51 +4451,31 @@
               </w:rPr>
               <w:t>0</w:t>
             </w:r>
-          </w:p>
-          <w:p>
-            <w:pPr>
-              <w:pStyle w:val="Sinespaciado"/>
-              <w:rPr>
-                <w:rFonts w:ascii="Consolas" w:hAnsi="Consolas" w:cs="Courier New"/>
-                <w:sz w:val="20"/>
-                <w:szCs w:val="20"/>
-              </w:rPr>
-            </w:pPr>
-            <w:r>
-              <w:rPr>
-                <w:rFonts w:ascii="Consolas" w:hAnsi="Consolas" w:cs="Courier New"/>
-                <w:sz w:val="20"/>
-                <w:szCs w:val="20"/>
-              </w:rPr>
-              <w:t>b1 = 0</w:t>
-            </w:r>
-          </w:p>
-          <w:p>
-            <w:pPr>
-              <w:pStyle w:val="Sinespaciado"/>
-              <w:rPr>
-                <w:rFonts w:ascii="Consolas" w:hAnsi="Consolas" w:cs="Courier New"/>
-                <w:sz w:val="20"/>
-                <w:szCs w:val="20"/>
-              </w:rPr>
-            </w:pPr>
-            <w:proofErr w:type="spellStart"/>
-            <w:r>
-              <w:rPr>
-                <w:rFonts w:ascii="Consolas" w:hAnsi="Consolas" w:cs="Courier New"/>
-                <w:sz w:val="20"/>
-                <w:szCs w:val="20"/>
-              </w:rPr>
-              <w:t>yk</w:t>
-            </w:r>
-            <w:proofErr w:type="spellEnd"/>
-            <w:r>
-              <w:rPr>
-                <w:rFonts w:ascii="Consolas" w:hAnsi="Consolas" w:cs="Courier New"/>
-                <w:sz w:val="20"/>
-                <w:szCs w:val="20"/>
-              </w:rPr>
-              <w:t xml:space="preserve"> = </w:t>
+            <w:r>
+              <w:rPr>
+                <w:rFonts w:ascii="Consolas" w:hAnsi="Consolas" w:cs="Courier New"/>
+                <w:sz w:val="20"/>
+                <w:szCs w:val="20"/>
+              </w:rPr>
+              <w:t>.00000</w:t>
+            </w:r>
+          </w:p>
+          <w:p>
+            <w:pPr>
+              <w:pStyle w:val="Sinespaciado"/>
+              <w:rPr>
+                <w:rFonts w:ascii="Consolas" w:hAnsi="Consolas" w:cs="Courier New"/>
+                <w:sz w:val="20"/>
+                <w:szCs w:val="20"/>
+              </w:rPr>
+            </w:pPr>
+            <w:r>
+              <w:rPr>
+                <w:rFonts w:ascii="Consolas" w:hAnsi="Consolas" w:cs="Courier New"/>
+                <w:sz w:val="20"/>
+                <w:szCs w:val="20"/>
+              </w:rPr>
+              <w:t xml:space="preserve">b1 = </w:t>
             </w:r>
             <w:r>
               <w:rPr>
@@ -4488,6 +4485,48 @@
               </w:rPr>
               <w:t>0</w:t>
             </w:r>
+            <w:r>
+              <w:rPr>
+                <w:rFonts w:ascii="Consolas" w:hAnsi="Consolas" w:cs="Courier New"/>
+                <w:sz w:val="20"/>
+                <w:szCs w:val="20"/>
+              </w:rPr>
+              <w:t>.00000</w:t>
+            </w:r>
+          </w:p>
+          <w:p>
+            <w:pPr>
+              <w:pStyle w:val="Sinespaciado"/>
+              <w:rPr>
+                <w:rFonts w:ascii="Consolas" w:hAnsi="Consolas" w:cs="Courier New"/>
+                <w:sz w:val="20"/>
+                <w:szCs w:val="20"/>
+              </w:rPr>
+            </w:pPr>
+            <w:r>
+              <w:rPr>
+                <w:rFonts w:ascii="Consolas" w:hAnsi="Consolas" w:cs="Courier New"/>
+                <w:sz w:val="20"/>
+                <w:szCs w:val="20"/>
+              </w:rPr>
+              <w:t xml:space="preserve">yk = </w:t>
+            </w:r>
+            <w:r>
+              <w:rPr>
+                <w:rFonts w:ascii="Consolas" w:hAnsi="Consolas" w:cs="Courier New"/>
+                <w:sz w:val="20"/>
+                <w:szCs w:val="20"/>
+              </w:rPr>
+              <w:t>0</w:t>
+            </w:r>
+            <w:r>
+              <w:rPr>
+                <w:rFonts w:ascii="Consolas" w:hAnsi="Consolas" w:cs="Courier New"/>
+                <w:sz w:val="20"/>
+                <w:szCs w:val="20"/>
+              </w:rPr>
+              <w:t>.00000</w:t>
+            </w:r>
           </w:p>
           <w:p>
             <w:pPr>
@@ -4521,6 +4560,47 @@
                 <w:szCs w:val="20"/>
               </w:rPr>
             </w:pPr>
+            <w:r>
+              <w:rPr>
+                <w:sz w:val="20"/>
+                <w:szCs w:val="20"/>
+              </w:rPr>
+              <w:drawing>
+                <wp:inline distT="0" distB="0" distL="0" distR="0" wp14:anchorId="65086732" wp14:editId="0E6BC40E">
+                  <wp:extent cx="1790950" cy="1543265"/>
+                  <wp:effectExtent l="0" t="0" r="0" b="0"/>
+                  <wp:docPr id="12" name="Imagen 12"/>
+                  <wp:cNvGraphicFramePr>
+                    <a:graphicFrameLocks xmlns:a="http://schemas.openxmlformats.org/drawingml/2006/main" noChangeAspect="1"/>
+                  </wp:cNvGraphicFramePr>
+                  <a:graphic xmlns:a="http://schemas.openxmlformats.org/drawingml/2006/main">
+                    <a:graphicData uri="http://schemas.openxmlformats.org/drawingml/2006/picture">
+                      <pic:pic xmlns:pic="http://schemas.openxmlformats.org/drawingml/2006/picture">
+                        <pic:nvPicPr>
+                          <pic:cNvPr id="1" name=""/>
+                          <pic:cNvPicPr/>
+                        </pic:nvPicPr>
+                        <pic:blipFill>
+                          <a:blip r:embed="rId15"/>
+                          <a:stretch>
+                            <a:fillRect/>
+                          </a:stretch>
+                        </pic:blipFill>
+                        <pic:spPr>
+                          <a:xfrm>
+                            <a:off x="0" y="0"/>
+                            <a:ext cx="1790950" cy="1543265"/>
+                          </a:xfrm>
+                          <a:prstGeom prst="rect">
+                            <a:avLst/>
+                          </a:prstGeom>
+                        </pic:spPr>
+                      </pic:pic>
+                    </a:graphicData>
+                  </a:graphic>
+                </wp:inline>
+              </w:drawing>
+            </w:r>
           </w:p>
         </w:tc>
       </w:tr>
@@ -4543,6 +4623,7 @@
                 <w:sz w:val="20"/>
                 <w:szCs w:val="20"/>
               </w:rPr>
+              <w:lastRenderedPageBreak/>
               <w:t>7</w:t>
             </w:r>
           </w:p>
@@ -4618,7 +4699,6 @@
                 <w:szCs w:val="20"/>
               </w:rPr>
             </w:pPr>
-            <w:proofErr w:type="gramStart"/>
             <w:r>
               <w:rPr>
                 <w:rFonts w:ascii="Consolas" w:hAnsi="Consolas" w:cs="Courier New"/>
@@ -4641,9 +4721,60 @@
                 <w:sz w:val="20"/>
                 <w:szCs w:val="20"/>
               </w:rPr>
-              <w:t>=</w:t>
-            </w:r>
-            <w:proofErr w:type="gramEnd"/>
+              <w:t xml:space="preserve">= </w:t>
+            </w:r>
+            <w:r>
+              <w:rPr>
+                <w:rFonts w:ascii="Consolas" w:hAnsi="Consolas" w:cs="Courier New"/>
+                <w:sz w:val="20"/>
+                <w:szCs w:val="20"/>
+              </w:rPr>
+              <w:t>0</w:t>
+            </w:r>
+          </w:p>
+          <w:p>
+            <w:pPr>
+              <w:pStyle w:val="Sinespaciado"/>
+              <w:rPr>
+                <w:rFonts w:ascii="Consolas" w:hAnsi="Consolas" w:cs="Courier New"/>
+                <w:sz w:val="20"/>
+                <w:szCs w:val="20"/>
+              </w:rPr>
+            </w:pPr>
+            <w:r>
+              <w:rPr>
+                <w:rFonts w:ascii="Consolas" w:hAnsi="Consolas" w:cs="Courier New"/>
+                <w:sz w:val="20"/>
+                <w:szCs w:val="20"/>
+              </w:rPr>
+              <w:t xml:space="preserve">xk = </w:t>
+            </w:r>
+            <w:r>
+              <w:rPr>
+                <w:rFonts w:ascii="Consolas" w:hAnsi="Consolas" w:cs="Courier New"/>
+                <w:sz w:val="20"/>
+                <w:szCs w:val="20"/>
+              </w:rPr>
+              <w:t>0</w:t>
+            </w:r>
+          </w:p>
+          <w:p>
+            <w:pPr>
+              <w:pStyle w:val="Sinespaciado"/>
+              <w:rPr>
+                <w:rFonts w:ascii="Consolas" w:hAnsi="Consolas" w:cs="Courier New"/>
+                <w:sz w:val="20"/>
+                <w:szCs w:val="20"/>
+              </w:rPr>
+            </w:pPr>
+            <w:r>
+              <w:rPr>
+                <w:rFonts w:ascii="Consolas" w:hAnsi="Consolas" w:cs="Courier New"/>
+                <w:sz w:val="20"/>
+                <w:szCs w:val="20"/>
+              </w:rPr>
+              <w:t xml:space="preserve">r </w:t>
+            </w:r>
             <w:r>
               <w:rPr>
                 <w:rFonts w:ascii="Consolas" w:hAnsi="Consolas" w:cs="Courier New"/>
@@ -4658,35 +4789,41 @@
                 <w:sz w:val="20"/>
                 <w:szCs w:val="20"/>
               </w:rPr>
+              <w:t xml:space="preserve">= </w:t>
+            </w:r>
+            <w:r>
+              <w:rPr>
+                <w:rFonts w:ascii="Consolas" w:hAnsi="Consolas" w:cs="Courier New"/>
+                <w:sz w:val="20"/>
+                <w:szCs w:val="20"/>
+              </w:rPr>
               <w:t>0</w:t>
             </w:r>
-          </w:p>
-          <w:p>
-            <w:pPr>
-              <w:pStyle w:val="Sinespaciado"/>
-              <w:rPr>
-                <w:rFonts w:ascii="Consolas" w:hAnsi="Consolas" w:cs="Courier New"/>
-                <w:sz w:val="20"/>
-                <w:szCs w:val="20"/>
-              </w:rPr>
-            </w:pPr>
-            <w:proofErr w:type="spellStart"/>
-            <w:r>
-              <w:rPr>
-                <w:rFonts w:ascii="Consolas" w:hAnsi="Consolas" w:cs="Courier New"/>
-                <w:sz w:val="20"/>
-                <w:szCs w:val="20"/>
-              </w:rPr>
-              <w:t>xk</w:t>
-            </w:r>
-            <w:proofErr w:type="spellEnd"/>
-            <w:r>
-              <w:rPr>
-                <w:rFonts w:ascii="Consolas" w:hAnsi="Consolas" w:cs="Courier New"/>
-                <w:sz w:val="20"/>
-                <w:szCs w:val="20"/>
-              </w:rPr>
-              <w:t xml:space="preserve"> = </w:t>
+            <w:r>
+              <w:rPr>
+                <w:rFonts w:ascii="Consolas" w:hAnsi="Consolas" w:cs="Courier New"/>
+                <w:sz w:val="20"/>
+                <w:szCs w:val="20"/>
+              </w:rPr>
+              <w:t>.00000</w:t>
+            </w:r>
+          </w:p>
+          <w:p>
+            <w:pPr>
+              <w:pStyle w:val="Sinespaciado"/>
+              <w:rPr>
+                <w:rFonts w:ascii="Consolas" w:hAnsi="Consolas" w:cs="Courier New"/>
+                <w:sz w:val="20"/>
+                <w:szCs w:val="20"/>
+              </w:rPr>
+            </w:pPr>
+            <w:r>
+              <w:rPr>
+                <w:rFonts w:ascii="Consolas" w:hAnsi="Consolas" w:cs="Courier New"/>
+                <w:sz w:val="20"/>
+                <w:szCs w:val="20"/>
+              </w:rPr>
+              <w:t xml:space="preserve">r2 = </w:t>
             </w:r>
             <w:r>
               <w:rPr>
@@ -4696,67 +4833,13 @@
               </w:rPr>
               <w:t>0</w:t>
             </w:r>
-          </w:p>
-          <w:p>
-            <w:pPr>
-              <w:pStyle w:val="Sinespaciado"/>
-              <w:rPr>
-                <w:rFonts w:ascii="Consolas" w:hAnsi="Consolas" w:cs="Courier New"/>
-                <w:sz w:val="20"/>
-                <w:szCs w:val="20"/>
-              </w:rPr>
-            </w:pPr>
-            <w:proofErr w:type="gramStart"/>
-            <w:r>
-              <w:rPr>
-                <w:rFonts w:ascii="Consolas" w:hAnsi="Consolas" w:cs="Courier New"/>
-                <w:sz w:val="20"/>
-                <w:szCs w:val="20"/>
-              </w:rPr>
-              <w:t xml:space="preserve">r </w:t>
-            </w:r>
-            <w:r>
-              <w:rPr>
-                <w:rFonts w:ascii="Consolas" w:hAnsi="Consolas" w:cs="Courier New"/>
-                <w:sz w:val="20"/>
-                <w:szCs w:val="20"/>
-              </w:rPr>
-              <w:t xml:space="preserve"> </w:t>
-            </w:r>
-            <w:r>
-              <w:rPr>
-                <w:rFonts w:ascii="Consolas" w:hAnsi="Consolas" w:cs="Courier New"/>
-                <w:sz w:val="20"/>
-                <w:szCs w:val="20"/>
-              </w:rPr>
-              <w:t>=</w:t>
-            </w:r>
-            <w:proofErr w:type="gramEnd"/>
-            <w:r>
-              <w:rPr>
-                <w:rFonts w:ascii="Consolas" w:hAnsi="Consolas" w:cs="Courier New"/>
-                <w:sz w:val="20"/>
-                <w:szCs w:val="20"/>
-              </w:rPr>
-              <w:t xml:space="preserve"> 0</w:t>
-            </w:r>
-          </w:p>
-          <w:p>
-            <w:pPr>
-              <w:pStyle w:val="Sinespaciado"/>
-              <w:rPr>
-                <w:rFonts w:ascii="Consolas" w:hAnsi="Consolas" w:cs="Courier New"/>
-                <w:sz w:val="20"/>
-                <w:szCs w:val="20"/>
-              </w:rPr>
-            </w:pPr>
-            <w:r>
-              <w:rPr>
-                <w:rFonts w:ascii="Consolas" w:hAnsi="Consolas" w:cs="Courier New"/>
-                <w:sz w:val="20"/>
-                <w:szCs w:val="20"/>
-              </w:rPr>
-              <w:t>r2 = 0</w:t>
+            <w:r>
+              <w:rPr>
+                <w:rFonts w:ascii="Consolas" w:hAnsi="Consolas" w:cs="Courier New"/>
+                <w:sz w:val="20"/>
+                <w:szCs w:val="20"/>
+              </w:rPr>
+              <w:t>.00000</w:t>
             </w:r>
           </w:p>
           <w:p>
@@ -4784,51 +4867,31 @@
               </w:rPr>
               <w:t>0</w:t>
             </w:r>
-          </w:p>
-          <w:p>
-            <w:pPr>
-              <w:pStyle w:val="Sinespaciado"/>
-              <w:rPr>
-                <w:rFonts w:ascii="Consolas" w:hAnsi="Consolas" w:cs="Courier New"/>
-                <w:sz w:val="20"/>
-                <w:szCs w:val="20"/>
-              </w:rPr>
-            </w:pPr>
-            <w:r>
-              <w:rPr>
-                <w:rFonts w:ascii="Consolas" w:hAnsi="Consolas" w:cs="Courier New"/>
-                <w:sz w:val="20"/>
-                <w:szCs w:val="20"/>
-              </w:rPr>
-              <w:t>b1 = 0</w:t>
-            </w:r>
-          </w:p>
-          <w:p>
-            <w:pPr>
-              <w:pStyle w:val="Sinespaciado"/>
-              <w:rPr>
-                <w:rFonts w:ascii="Consolas" w:hAnsi="Consolas" w:cs="Courier New"/>
-                <w:sz w:val="20"/>
-                <w:szCs w:val="20"/>
-              </w:rPr>
-            </w:pPr>
-            <w:proofErr w:type="spellStart"/>
-            <w:r>
-              <w:rPr>
-                <w:rFonts w:ascii="Consolas" w:hAnsi="Consolas" w:cs="Courier New"/>
-                <w:sz w:val="20"/>
-                <w:szCs w:val="20"/>
-              </w:rPr>
-              <w:t>yk</w:t>
-            </w:r>
-            <w:proofErr w:type="spellEnd"/>
-            <w:r>
-              <w:rPr>
-                <w:rFonts w:ascii="Consolas" w:hAnsi="Consolas" w:cs="Courier New"/>
-                <w:sz w:val="20"/>
-                <w:szCs w:val="20"/>
-              </w:rPr>
-              <w:t xml:space="preserve"> = </w:t>
+            <w:r>
+              <w:rPr>
+                <w:rFonts w:ascii="Consolas" w:hAnsi="Consolas" w:cs="Courier New"/>
+                <w:sz w:val="20"/>
+                <w:szCs w:val="20"/>
+              </w:rPr>
+              <w:t>.00000</w:t>
+            </w:r>
+          </w:p>
+          <w:p>
+            <w:pPr>
+              <w:pStyle w:val="Sinespaciado"/>
+              <w:rPr>
+                <w:rFonts w:ascii="Consolas" w:hAnsi="Consolas" w:cs="Courier New"/>
+                <w:sz w:val="20"/>
+                <w:szCs w:val="20"/>
+              </w:rPr>
+            </w:pPr>
+            <w:r>
+              <w:rPr>
+                <w:rFonts w:ascii="Consolas" w:hAnsi="Consolas" w:cs="Courier New"/>
+                <w:sz w:val="20"/>
+                <w:szCs w:val="20"/>
+              </w:rPr>
+              <w:t xml:space="preserve">b1 = </w:t>
             </w:r>
             <w:r>
               <w:rPr>
@@ -4838,6 +4901,48 @@
               </w:rPr>
               <w:t>0</w:t>
             </w:r>
+            <w:r>
+              <w:rPr>
+                <w:rFonts w:ascii="Consolas" w:hAnsi="Consolas" w:cs="Courier New"/>
+                <w:sz w:val="20"/>
+                <w:szCs w:val="20"/>
+              </w:rPr>
+              <w:t>.00000</w:t>
+            </w:r>
+          </w:p>
+          <w:p>
+            <w:pPr>
+              <w:pStyle w:val="Sinespaciado"/>
+              <w:rPr>
+                <w:rFonts w:ascii="Consolas" w:hAnsi="Consolas" w:cs="Courier New"/>
+                <w:sz w:val="20"/>
+                <w:szCs w:val="20"/>
+              </w:rPr>
+            </w:pPr>
+            <w:r>
+              <w:rPr>
+                <w:rFonts w:ascii="Consolas" w:hAnsi="Consolas" w:cs="Courier New"/>
+                <w:sz w:val="20"/>
+                <w:szCs w:val="20"/>
+              </w:rPr>
+              <w:t xml:space="preserve">yk = </w:t>
+            </w:r>
+            <w:r>
+              <w:rPr>
+                <w:rFonts w:ascii="Consolas" w:hAnsi="Consolas" w:cs="Courier New"/>
+                <w:sz w:val="20"/>
+                <w:szCs w:val="20"/>
+              </w:rPr>
+              <w:t>0</w:t>
+            </w:r>
+            <w:r>
+              <w:rPr>
+                <w:rFonts w:ascii="Consolas" w:hAnsi="Consolas" w:cs="Courier New"/>
+                <w:sz w:val="20"/>
+                <w:szCs w:val="20"/>
+              </w:rPr>
+              <w:t>.00000</w:t>
+            </w:r>
           </w:p>
           <w:p>
             <w:pPr>
@@ -4870,6 +4975,47 @@
                 <w:szCs w:val="20"/>
               </w:rPr>
             </w:pPr>
+            <w:r>
+              <w:rPr>
+                <w:sz w:val="20"/>
+                <w:szCs w:val="20"/>
+              </w:rPr>
+              <w:drawing>
+                <wp:inline distT="0" distB="0" distL="0" distR="0" wp14:anchorId="765FDAFB" wp14:editId="5660C33F">
+                  <wp:extent cx="1838582" cy="1552792"/>
+                  <wp:effectExtent l="0" t="0" r="9525" b="9525"/>
+                  <wp:docPr id="13" name="Imagen 13"/>
+                  <wp:cNvGraphicFramePr>
+                    <a:graphicFrameLocks xmlns:a="http://schemas.openxmlformats.org/drawingml/2006/main" noChangeAspect="1"/>
+                  </wp:cNvGraphicFramePr>
+                  <a:graphic xmlns:a="http://schemas.openxmlformats.org/drawingml/2006/main">
+                    <a:graphicData uri="http://schemas.openxmlformats.org/drawingml/2006/picture">
+                      <pic:pic xmlns:pic="http://schemas.openxmlformats.org/drawingml/2006/picture">
+                        <pic:nvPicPr>
+                          <pic:cNvPr id="1" name=""/>
+                          <pic:cNvPicPr/>
+                        </pic:nvPicPr>
+                        <pic:blipFill>
+                          <a:blip r:embed="rId16"/>
+                          <a:stretch>
+                            <a:fillRect/>
+                          </a:stretch>
+                        </pic:blipFill>
+                        <pic:spPr>
+                          <a:xfrm>
+                            <a:off x="0" y="0"/>
+                            <a:ext cx="1838582" cy="1552792"/>
+                          </a:xfrm>
+                          <a:prstGeom prst="rect">
+                            <a:avLst/>
+                          </a:prstGeom>
+                        </pic:spPr>
+                      </pic:pic>
+                    </a:graphicData>
+                  </a:graphic>
+                </wp:inline>
+              </w:drawing>
+            </w:r>
           </w:p>
         </w:tc>
       </w:tr>
@@ -4967,7 +5113,6 @@
                 <w:szCs w:val="20"/>
               </w:rPr>
             </w:pPr>
-            <w:proofErr w:type="gramStart"/>
             <w:r>
               <w:rPr>
                 <w:rFonts w:ascii="Consolas" w:hAnsi="Consolas" w:cs="Courier New"/>
@@ -4990,56 +5135,36 @@
                 <w:sz w:val="20"/>
                 <w:szCs w:val="20"/>
               </w:rPr>
-              <w:t>=</w:t>
-            </w:r>
-            <w:proofErr w:type="gramEnd"/>
-            <w:r>
-              <w:rPr>
-                <w:rFonts w:ascii="Consolas" w:hAnsi="Consolas" w:cs="Courier New"/>
-                <w:sz w:val="20"/>
-                <w:szCs w:val="20"/>
-              </w:rPr>
-              <w:t xml:space="preserve"> 10</w:t>
-            </w:r>
-          </w:p>
-          <w:p>
-            <w:pPr>
-              <w:pStyle w:val="Sinespaciado"/>
-              <w:rPr>
-                <w:rFonts w:ascii="Consolas" w:hAnsi="Consolas" w:cs="Courier New"/>
-                <w:sz w:val="20"/>
-                <w:szCs w:val="20"/>
-              </w:rPr>
-            </w:pPr>
-            <w:proofErr w:type="spellStart"/>
-            <w:r>
-              <w:rPr>
-                <w:rFonts w:ascii="Consolas" w:hAnsi="Consolas" w:cs="Courier New"/>
-                <w:sz w:val="20"/>
-                <w:szCs w:val="20"/>
-              </w:rPr>
-              <w:t>xk</w:t>
-            </w:r>
-            <w:proofErr w:type="spellEnd"/>
-            <w:r>
-              <w:rPr>
-                <w:rFonts w:ascii="Consolas" w:hAnsi="Consolas" w:cs="Courier New"/>
-                <w:sz w:val="20"/>
-                <w:szCs w:val="20"/>
-              </w:rPr>
-              <w:t xml:space="preserve"> = 386</w:t>
-            </w:r>
-          </w:p>
-          <w:p>
-            <w:pPr>
-              <w:pStyle w:val="Sinespaciado"/>
-              <w:rPr>
-                <w:rFonts w:ascii="Consolas" w:hAnsi="Consolas" w:cs="Courier New"/>
-                <w:sz w:val="20"/>
-                <w:szCs w:val="20"/>
-              </w:rPr>
-            </w:pPr>
-            <w:proofErr w:type="gramStart"/>
+              <w:t>= 10</w:t>
+            </w:r>
+          </w:p>
+          <w:p>
+            <w:pPr>
+              <w:pStyle w:val="Sinespaciado"/>
+              <w:rPr>
+                <w:rFonts w:ascii="Consolas" w:hAnsi="Consolas" w:cs="Courier New"/>
+                <w:sz w:val="20"/>
+                <w:szCs w:val="20"/>
+              </w:rPr>
+            </w:pPr>
+            <w:r>
+              <w:rPr>
+                <w:rFonts w:ascii="Consolas" w:hAnsi="Consolas" w:cs="Courier New"/>
+                <w:sz w:val="20"/>
+                <w:szCs w:val="20"/>
+              </w:rPr>
+              <w:t>xk = 386</w:t>
+            </w:r>
+          </w:p>
+          <w:p>
+            <w:pPr>
+              <w:pStyle w:val="Sinespaciado"/>
+              <w:rPr>
+                <w:rFonts w:ascii="Consolas" w:hAnsi="Consolas" w:cs="Courier New"/>
+                <w:sz w:val="20"/>
+                <w:szCs w:val="20"/>
+              </w:rPr>
+            </w:pPr>
             <w:r>
               <w:rPr>
                 <w:rFonts w:ascii="Consolas" w:hAnsi="Consolas" w:cs="Courier New"/>
@@ -5062,16 +5187,7 @@
                 <w:sz w:val="20"/>
                 <w:szCs w:val="20"/>
               </w:rPr>
-              <w:t>=</w:t>
-            </w:r>
-            <w:proofErr w:type="gramEnd"/>
-            <w:r>
-              <w:rPr>
-                <w:rFonts w:ascii="Consolas" w:hAnsi="Consolas" w:cs="Courier New"/>
-                <w:sz w:val="20"/>
-                <w:szCs w:val="20"/>
-              </w:rPr>
-              <w:t xml:space="preserve"> 0.95450</w:t>
+              <w:t>= 0.95450</w:t>
             </w:r>
           </w:p>
           <w:p>
@@ -5137,23 +5253,13 @@
                 <w:szCs w:val="20"/>
               </w:rPr>
             </w:pPr>
-            <w:proofErr w:type="spellStart"/>
-            <w:r>
-              <w:rPr>
-                <w:rFonts w:ascii="Consolas" w:hAnsi="Consolas" w:cs="Courier New"/>
-                <w:sz w:val="20"/>
-                <w:szCs w:val="20"/>
-              </w:rPr>
-              <w:t>yk</w:t>
-            </w:r>
-            <w:proofErr w:type="spellEnd"/>
-            <w:r>
-              <w:rPr>
-                <w:rFonts w:ascii="Consolas" w:hAnsi="Consolas" w:cs="Courier New"/>
-                <w:sz w:val="20"/>
-                <w:szCs w:val="20"/>
-              </w:rPr>
-              <w:t xml:space="preserve"> = 644.42938</w:t>
+            <w:r>
+              <w:rPr>
+                <w:rFonts w:ascii="Consolas" w:hAnsi="Consolas" w:cs="Courier New"/>
+                <w:sz w:val="20"/>
+                <w:szCs w:val="20"/>
+              </w:rPr>
+              <w:t>yk = 644.42938</w:t>
             </w:r>
           </w:p>
         </w:tc>
@@ -5169,6 +5275,47 @@
                 <w:szCs w:val="20"/>
               </w:rPr>
             </w:pPr>
+            <w:r>
+              <w:rPr>
+                <w:sz w:val="20"/>
+                <w:szCs w:val="20"/>
+              </w:rPr>
+              <w:drawing>
+                <wp:inline distT="0" distB="0" distL="0" distR="0" wp14:anchorId="2F2F2714" wp14:editId="3EFB0933">
+                  <wp:extent cx="1247949" cy="1371791"/>
+                  <wp:effectExtent l="0" t="0" r="9525" b="0"/>
+                  <wp:docPr id="14" name="Imagen 14"/>
+                  <wp:cNvGraphicFramePr>
+                    <a:graphicFrameLocks xmlns:a="http://schemas.openxmlformats.org/drawingml/2006/main" noChangeAspect="1"/>
+                  </wp:cNvGraphicFramePr>
+                  <a:graphic xmlns:a="http://schemas.openxmlformats.org/drawingml/2006/main">
+                    <a:graphicData uri="http://schemas.openxmlformats.org/drawingml/2006/picture">
+                      <pic:pic xmlns:pic="http://schemas.openxmlformats.org/drawingml/2006/picture">
+                        <pic:nvPicPr>
+                          <pic:cNvPr id="1" name=""/>
+                          <pic:cNvPicPr/>
+                        </pic:nvPicPr>
+                        <pic:blipFill>
+                          <a:blip r:embed="rId17"/>
+                          <a:stretch>
+                            <a:fillRect/>
+                          </a:stretch>
+                        </pic:blipFill>
+                        <pic:spPr>
+                          <a:xfrm>
+                            <a:off x="0" y="0"/>
+                            <a:ext cx="1247949" cy="1371791"/>
+                          </a:xfrm>
+                          <a:prstGeom prst="rect">
+                            <a:avLst/>
+                          </a:prstGeom>
+                        </pic:spPr>
+                      </pic:pic>
+                    </a:graphicData>
+                  </a:graphic>
+                </wp:inline>
+              </w:drawing>
+            </w:r>
           </w:p>
         </w:tc>
       </w:tr>

</xml_diff>